<commit_message>
first commit of code for acceleration testing
</commit_message>
<xml_diff>
--- a/Docs/MDX Platform Overview.docx
+++ b/Docs/MDX Platform Overview.docx
@@ -1,6 +1,6 @@
 
 <file path=word/document.xml><?xml version="1.0" encoding="utf-8"?>
-<w:document xmlns:wpc="http://schemas.microsoft.com/office/word/2010/wordprocessingCanvas" xmlns:mc="http://schemas.openxmlformats.org/markup-compatibility/2006" xmlns:o="urn:schemas-microsoft-com:office:office" xmlns:r="http://schemas.openxmlformats.org/officeDocument/2006/relationships" xmlns:m="http://schemas.openxmlformats.org/officeDocument/2006/math" xmlns:v="urn:schemas-microsoft-com:vml" xmlns:wp14="http://schemas.microsoft.com/office/word/2010/wordprocessingDrawing" xmlns:wp="http://schemas.openxmlformats.org/drawingml/2006/wordprocessingDrawing" xmlns:w10="urn:schemas-microsoft-com:office:word" xmlns:w="http://schemas.openxmlformats.org/wordprocessingml/2006/main" xmlns:w14="http://schemas.microsoft.com/office/word/2010/wordml" xmlns:wpg="http://schemas.microsoft.com/office/word/2010/wordprocessingGroup" xmlns:wpi="http://schemas.microsoft.com/office/word/2010/wordprocessingInk" xmlns:wne="http://schemas.microsoft.com/office/word/2006/wordml" xmlns:wps="http://schemas.microsoft.com/office/word/2010/wordprocessingShape" mc:Ignorable="w14 wp14">
+<w:document xmlns:wpc="http://schemas.microsoft.com/office/word/2010/wordprocessingCanvas" xmlns:cx="http://schemas.microsoft.com/office/drawing/2014/chartex" xmlns:cx1="http://schemas.microsoft.com/office/drawing/2015/9/8/chartex" xmlns:cx2="http://schemas.microsoft.com/office/drawing/2015/10/21/chartex" xmlns:cx3="http://schemas.microsoft.com/office/drawing/2016/5/9/chartex" xmlns:cx4="http://schemas.microsoft.com/office/drawing/2016/5/10/chartex" xmlns:cx5="http://schemas.microsoft.com/office/drawing/2016/5/11/chartex" xmlns:cx6="http://schemas.microsoft.com/office/drawing/2016/5/12/chartex" xmlns:cx7="http://schemas.microsoft.com/office/drawing/2016/5/13/chartex" xmlns:cx8="http://schemas.microsoft.com/office/drawing/2016/5/14/chartex" xmlns:mc="http://schemas.openxmlformats.org/markup-compatibility/2006" xmlns:aink="http://schemas.microsoft.com/office/drawing/2016/ink" xmlns:am3d="http://schemas.microsoft.com/office/drawing/2017/model3d" xmlns:o="urn:schemas-microsoft-com:office:office" xmlns:oel="http://schemas.microsoft.com/office/2019/extlst" xmlns:r="http://schemas.openxmlformats.org/officeDocument/2006/relationships" xmlns:m="http://schemas.openxmlformats.org/officeDocument/2006/math" xmlns:v="urn:schemas-microsoft-com:vml" xmlns:wp14="http://schemas.microsoft.com/office/word/2010/wordprocessingDrawing" xmlns:wp="http://schemas.openxmlformats.org/drawingml/2006/wordprocessingDrawing" xmlns:w10="urn:schemas-microsoft-com:office:word" xmlns:w="http://schemas.openxmlformats.org/wordprocessingml/2006/main" xmlns:w14="http://schemas.microsoft.com/office/word/2010/wordml" xmlns:w15="http://schemas.microsoft.com/office/word/2012/wordml" xmlns:w16cex="http://schemas.microsoft.com/office/word/2018/wordml/cex" xmlns:w16cid="http://schemas.microsoft.com/office/word/2016/wordml/cid" xmlns:w16="http://schemas.microsoft.com/office/word/2018/wordml" xmlns:w16sdtdh="http://schemas.microsoft.com/office/word/2020/wordml/sdtdatahash" xmlns:w16se="http://schemas.microsoft.com/office/word/2015/wordml/symex" xmlns:wpg="http://schemas.microsoft.com/office/word/2010/wordprocessingGroup" xmlns:wpi="http://schemas.microsoft.com/office/word/2010/wordprocessingInk" xmlns:wne="http://schemas.microsoft.com/office/word/2006/wordml" xmlns:wps="http://schemas.microsoft.com/office/word/2010/wordprocessingShape" mc:Ignorable="w14 w15 w16se w16cid w16 w16cex w16sdtdh wp14">
   <w:body>
     <w:p>
       <w:pPr>
@@ -62,14 +62,28 @@
         <w:rPr>
           <w:sz w:val="24"/>
         </w:rPr>
-        <w:t>argolis</w:t>
+        <w:t xml:space="preserve">argolis </w:t>
       </w:r>
       <w:r>
         <w:rPr>
           <w:sz w:val="24"/>
         </w:rPr>
-        <w:t xml:space="preserve"> Mar 15 2021</w:t>
-      </w:r>
+        <w:t>Feb 3</w:t>
+      </w:r>
+      <w:proofErr w:type="gramStart"/>
+      <w:r>
+        <w:rPr>
+          <w:sz w:val="24"/>
+        </w:rPr>
+        <w:t xml:space="preserve"> 202</w:t>
+      </w:r>
+      <w:r>
+        <w:rPr>
+          <w:sz w:val="24"/>
+        </w:rPr>
+        <w:t>3</w:t>
+      </w:r>
+      <w:proofErr w:type="gramEnd"/>
     </w:p>
     <w:p>
       <w:pPr>
@@ -121,7 +135,7 @@
                     </pic:cNvPicPr>
                   </pic:nvPicPr>
                   <pic:blipFill>
-                    <a:blip r:embed="rId5">
+                    <a:blip r:embed="rId4">
                       <a:extLst>
                         <a:ext uri="{28A0092B-C50C-407E-A947-70E740481C1C}">
                           <a14:useLocalDpi xmlns:a14="http://schemas.microsoft.com/office/drawing/2010/main" val="0"/>
@@ -325,7 +339,7 @@
                     </pic:cNvPicPr>
                   </pic:nvPicPr>
                   <pic:blipFill>
-                    <a:blip r:embed="rId6">
+                    <a:blip r:embed="rId5">
                       <a:extLst>
                         <a:ext uri="{28A0092B-C50C-407E-A947-70E740481C1C}">
                           <a14:useLocalDpi xmlns:a14="http://schemas.microsoft.com/office/drawing/2010/main" val="0"/>
@@ -425,7 +439,7 @@
                           </pic:cNvPicPr>
                         </pic:nvPicPr>
                         <pic:blipFill>
-                          <a:blip r:embed="rId7" cstate="print">
+                          <a:blip r:embed="rId6" cstate="print">
                             <a:extLst>
                               <a:ext uri="{28A0092B-C50C-407E-A947-70E740481C1C}">
                                 <a14:useLocalDpi xmlns:a14="http://schemas.microsoft.com/office/drawing/2010/main" val="0"/>
@@ -459,7 +473,7 @@
                           </pic:cNvPicPr>
                         </pic:nvPicPr>
                         <pic:blipFill>
-                          <a:blip r:embed="rId8" cstate="print">
+                          <a:blip r:embed="rId7" cstate="print">
                             <a:extLst>
                               <a:ext uri="{28A0092B-C50C-407E-A947-70E740481C1C}">
                                 <a14:useLocalDpi xmlns:a14="http://schemas.microsoft.com/office/drawing/2010/main" val="0"/>
@@ -491,9 +505,9 @@
               </wp:anchor>
             </w:drawing>
           </mc:Choice>
-          <mc:Fallback xmlns:cx="http://schemas.microsoft.com/office/drawing/2014/chartex" xmlns:cx1="http://schemas.microsoft.com/office/drawing/2015/9/8/chartex" xmlns:cx2="http://schemas.microsoft.com/office/drawing/2015/10/21/chartex" xmlns:cx3="http://schemas.microsoft.com/office/drawing/2016/5/9/chartex" xmlns:cx4="http://schemas.microsoft.com/office/drawing/2016/5/10/chartex" xmlns:cx5="http://schemas.microsoft.com/office/drawing/2016/5/11/chartex" xmlns:cx6="http://schemas.microsoft.com/office/drawing/2016/5/12/chartex" xmlns:cx7="http://schemas.microsoft.com/office/drawing/2016/5/13/chartex" xmlns:cx8="http://schemas.microsoft.com/office/drawing/2016/5/14/chartex" xmlns:aink="http://schemas.microsoft.com/office/drawing/2016/ink" xmlns:am3d="http://schemas.microsoft.com/office/drawing/2017/model3d" xmlns:w15="http://schemas.microsoft.com/office/word/2012/wordml" xmlns:w16cex="http://schemas.microsoft.com/office/word/2018/wordml/cex" xmlns:w16cid="http://schemas.microsoft.com/office/word/2016/wordml/cid" xmlns:w16="http://schemas.microsoft.com/office/word/2018/wordml" xmlns:w16se="http://schemas.microsoft.com/office/word/2015/wordml/symex">
+          <mc:Fallback>
             <w:pict>
-              <v:group w14:anchorId="5842D25B" id="Group 9" o:spid="_x0000_s1026" style="position:absolute;margin-left:-24.25pt;margin-top:28pt;width:540pt;height:166.25pt;z-index:251670016" coordsize="68581,21113" o:gfxdata="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">
+              <v:group w14:anchorId="043FAD91" id="Group 9" o:spid="_x0000_s1026" style="position:absolute;margin-left:-24.25pt;margin-top:28pt;width:540pt;height:166.25pt;z-index:251670016" coordsize="68581,21113" o:gfxdata="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">
                 <v:shapetype id="_x0000_t75" coordsize="21600,21600" o:spt="75" o:preferrelative="t" path="m@4@5l@4@11@9@11@9@5xe" filled="f" stroked="f">
                   <v:stroke joinstyle="miter"/>
                   <v:formulas>
@@ -513,11 +527,11 @@
                   <v:path o:extrusionok="f" gradientshapeok="t" o:connecttype="rect"/>
                   <o:lock v:ext="edit" aspectratio="t"/>
                 </v:shapetype>
-                <v:shape id="Picture 8" o:spid="_x0000_s1027" type="#_x0000_t75" style="position:absolute;width:32861;height:21113;visibility:visible;mso-wrap-style:square" o:gfxdata="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">
+                <v:shape id="Picture 8" o:spid="_x0000_s1027" type="#_x0000_t75" style="position:absolute;width:32861;height:21113;visibility:visible;mso-wrap-style:square" o:gfxdata="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">
+                  <v:imagedata r:id="rId8" o:title=""/>
+                </v:shape>
+                <v:shape id="Picture 12" o:spid="_x0000_s1028" type="#_x0000_t75" style="position:absolute;left:36666;width:31915;height:20288;visibility:visible;mso-wrap-style:square" o:gfxdata="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">
                   <v:imagedata r:id="rId9" o:title=""/>
-                </v:shape>
-                <v:shape id="Picture 12" o:spid="_x0000_s1028" type="#_x0000_t75" style="position:absolute;left:36666;width:31915;height:20288;visibility:visible;mso-wrap-style:square" o:gfxdata="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">
-                  <v:imagedata r:id="rId10" o:title=""/>
                 </v:shape>
                 <w10:wrap type="topAndBottom"/>
               </v:group>
@@ -603,7 +617,7 @@
                           </pic:cNvPicPr>
                         </pic:nvPicPr>
                         <pic:blipFill>
-                          <a:blip r:embed="rId11" cstate="print">
+                          <a:blip r:embed="rId10" cstate="print">
                             <a:extLst>
                               <a:ext uri="{28A0092B-C50C-407E-A947-70E740481C1C}">
                                 <a14:useLocalDpi xmlns:a14="http://schemas.microsoft.com/office/drawing/2010/main" val="0"/>
@@ -637,7 +651,7 @@
                           </pic:cNvPicPr>
                         </pic:nvPicPr>
                         <pic:blipFill>
-                          <a:blip r:embed="rId12" cstate="print">
+                          <a:blip r:embed="rId11" cstate="print">
                             <a:extLst>
                               <a:ext uri="{28A0092B-C50C-407E-A947-70E740481C1C}">
                                 <a14:useLocalDpi xmlns:a14="http://schemas.microsoft.com/office/drawing/2010/main" val="0"/>
@@ -671,33 +685,12 @@
           </mc:Choice>
           <mc:Fallback>
             <w:pict>
-              <v:group id="Group 14" o:spid="_x0000_s1026" style="position:absolute;margin-left:0;margin-top:326.1pt;width:476.15pt;height:171.75pt;z-index:251653632" coordsize="60471,21812" o:gfxdata="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">
-                <v:shapetype id="_x0000_t75" coordsize="21600,21600" o:spt="75" o:preferrelative="t" path="m@4@5l@4@11@9@11@9@5xe" filled="f" stroked="f">
-                  <v:stroke joinstyle="miter"/>
-                  <v:formulas>
-                    <v:f eqn="if lineDrawn pixelLineWidth 0"/>
-                    <v:f eqn="sum @0 1 0"/>
-                    <v:f eqn="sum 0 0 @1"/>
-                    <v:f eqn="prod @2 1 2"/>
-                    <v:f eqn="prod @3 21600 pixelWidth"/>
-                    <v:f eqn="prod @3 21600 pixelHeight"/>
-                    <v:f eqn="sum @0 0 1"/>
-                    <v:f eqn="prod @6 1 2"/>
-                    <v:f eqn="prod @7 21600 pixelWidth"/>
-                    <v:f eqn="sum @8 21600 0"/>
-                    <v:f eqn="prod @7 21600 pixelHeight"/>
-                    <v:f eqn="sum @10 21600 0"/>
-                  </v:formulas>
-                  <v:path o:extrusionok="f" gradientshapeok="t" o:connecttype="rect"/>
-                  <o:lock v:ext="edit" aspectratio="t"/>
-                </v:shapetype>
-                <v:shape id="Picture 2" o:spid="_x0000_s1027" type="#_x0000_t75" style="position:absolute;left:31623;top:7620;width:28848;height:11258;visibility:visible;mso-wrap-style:square" o:gfxdata="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">
+              <v:group w14:anchorId="212F2343" id="Group 14" o:spid="_x0000_s1026" style="position:absolute;margin-left:0;margin-top:326.1pt;width:476.15pt;height:171.75pt;z-index:251653632" coordsize="60471,21812" o:gfxdata="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">
+                <v:shape id="Picture 2" o:spid="_x0000_s1027" type="#_x0000_t75" style="position:absolute;left:31623;top:7620;width:28848;height:11258;visibility:visible;mso-wrap-style:square" o:gfxdata="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">
+                  <v:imagedata r:id="rId12" o:title=""/>
+                </v:shape>
+                <v:shape id="Picture 3" o:spid="_x0000_s1028" type="#_x0000_t75" style="position:absolute;width:25679;height:21812;visibility:visible;mso-wrap-style:square" o:gfxdata="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">
                   <v:imagedata r:id="rId13" o:title=""/>
-                  <v:path arrowok="t"/>
-                </v:shape>
-                <v:shape id="Picture 3" o:spid="_x0000_s1028" type="#_x0000_t75" style="position:absolute;width:25679;height:21812;visibility:visible;mso-wrap-style:square" o:gfxdata="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">
-                  <v:imagedata r:id="rId14" o:title=""/>
-                  <v:path arrowok="t"/>
                 </v:shape>
                 <w10:wrap type="topAndBottom"/>
               </v:group>
@@ -743,7 +736,7 @@
                     </pic:cNvPicPr>
                   </pic:nvPicPr>
                   <pic:blipFill>
-                    <a:blip r:embed="rId15" cstate="print">
+                    <a:blip r:embed="rId14" cstate="print">
                       <a:extLst>
                         <a:ext uri="{28A0092B-C50C-407E-A947-70E740481C1C}">
                           <a14:useLocalDpi xmlns:a14="http://schemas.microsoft.com/office/drawing/2010/main" val="0"/>
@@ -914,11 +907,11 @@
           </mc:Choice>
           <mc:Fallback>
             <w:pict>
-              <v:shapetype id="_x0000_t202" coordsize="21600,21600" o:spt="202" path="m,l,21600r21600,l21600,xe">
+              <v:shapetype w14:anchorId="72F134A5" id="_x0000_t202" coordsize="21600,21600" o:spt="202" path="m,l,21600r21600,l21600,xe">
                 <v:stroke joinstyle="miter"/>
                 <v:path gradientshapeok="t" o:connecttype="rect"/>
               </v:shapetype>
-              <v:shape id="Text Box 2" o:spid="_x0000_s1026" type="#_x0000_t202" style="position:absolute;margin-left:0;margin-top:.55pt;width:222.75pt;height:110.6pt;z-index:251662336;visibility:visible;mso-wrap-style:square;mso-width-percent:0;mso-height-percent:200;mso-wrap-distance-left:9pt;mso-wrap-distance-top:3.6pt;mso-wrap-distance-right:9pt;mso-wrap-distance-bottom:3.6pt;mso-position-horizontal:absolute;mso-position-horizontal-relative:text;mso-position-vertical:absolute;mso-position-vertical-relative:text;mso-width-percent:0;mso-height-percent:200;mso-width-relative:margin;mso-height-relative:margin;v-text-anchor:top" o:gfxdata="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" stroked="f">
+              <v:shape id="Text Box 2" o:spid="_x0000_s1026" type="#_x0000_t202" style="position:absolute;margin-left:0;margin-top:.55pt;width:222.75pt;height:110.6pt;z-index:251662336;visibility:visible;mso-wrap-style:square;mso-width-percent:0;mso-height-percent:200;mso-wrap-distance-left:9pt;mso-wrap-distance-top:3.6pt;mso-wrap-distance-right:9pt;mso-wrap-distance-bottom:3.6pt;mso-position-horizontal:absolute;mso-position-horizontal-relative:text;mso-position-vertical:absolute;mso-position-vertical-relative:text;mso-width-percent:0;mso-height-percent:200;mso-width-relative:margin;mso-height-relative:margin;v-text-anchor:top" o:gfxdata="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" stroked="f">
                 <v:textbox style="mso-fit-shape-to-text:t">
                   <w:txbxContent>
                     <w:p/>
@@ -1080,7 +1073,7 @@
                     </pic:cNvPicPr>
                   </pic:nvPicPr>
                   <pic:blipFill>
-                    <a:blip r:embed="rId16" cstate="print">
+                    <a:blip r:embed="rId15" cstate="print">
                       <a:extLst>
                         <a:ext uri="{28A0092B-C50C-407E-A947-70E740481C1C}">
                           <a14:useLocalDpi xmlns:a14="http://schemas.microsoft.com/office/drawing/2010/main" val="0"/>
@@ -1157,7 +1150,7 @@
                     </pic:cNvPicPr>
                   </pic:nvPicPr>
                   <pic:blipFill>
-                    <a:blip r:embed="rId17" cstate="print">
+                    <a:blip r:embed="rId16" cstate="print">
                       <a:extLst>
                         <a:ext uri="{28A0092B-C50C-407E-A947-70E740481C1C}">
                           <a14:useLocalDpi xmlns:a14="http://schemas.microsoft.com/office/drawing/2010/main" val="0"/>
@@ -1226,8 +1219,6 @@
     <w:p/>
     <w:p/>
     <w:p>
-      <w:bookmarkStart w:id="0" w:name="_GoBack"/>
-      <w:bookmarkEnd w:id="0"/>
       <w:r>
         <w:rPr>
           <w:noProof/>
@@ -1266,7 +1257,7 @@
                     </pic:cNvPicPr>
                   </pic:nvPicPr>
                   <pic:blipFill>
-                    <a:blip r:embed="rId18" cstate="print">
+                    <a:blip r:embed="rId17" cstate="print">
                       <a:extLst>
                         <a:ext uri="{28A0092B-C50C-407E-A947-70E740481C1C}">
                           <a14:useLocalDpi xmlns:a14="http://schemas.microsoft.com/office/drawing/2010/main" val="0"/>
@@ -1348,7 +1339,7 @@
                     </pic:cNvPicPr>
                   </pic:nvPicPr>
                   <pic:blipFill>
-                    <a:blip r:embed="rId19" cstate="print">
+                    <a:blip r:embed="rId18" cstate="print">
                       <a:extLst>
                         <a:ext uri="{28A0092B-C50C-407E-A947-70E740481C1C}">
                           <a14:useLocalDpi xmlns:a14="http://schemas.microsoft.com/office/drawing/2010/main" val="0"/>
@@ -1883,21 +1874,21 @@
         <w:rPr>
           <w:rFonts w:cstheme="minorHAnsi"/>
         </w:rPr>
-        <w:t>MSB4-AGC</w:t>
+        <w:t>MSB4-</w:t>
       </w:r>
       <w:proofErr w:type="gramStart"/>
       <w:r>
         <w:rPr>
           <w:rFonts w:cstheme="minorHAnsi"/>
         </w:rPr>
-        <w:t>:C3:J18:D1</w:t>
+        <w:t>AGC:C3:J18</w:t>
       </w:r>
       <w:proofErr w:type="gramEnd"/>
       <w:r>
         <w:rPr>
           <w:rFonts w:cstheme="minorHAnsi"/>
         </w:rPr>
-        <w:t>-WP</w:t>
+        <w:t>:D1-WP</w:t>
       </w:r>
     </w:p>
     <w:p>
@@ -2004,13 +1995,24 @@
         <w:rPr>
           <w:rFonts w:cstheme="minorHAnsi"/>
         </w:rPr>
+        <w:t xml:space="preserve"> for actuator rails</w:t>
+      </w:r>
+      <w:r>
+        <w:rPr>
+          <w:rFonts w:cstheme="minorHAnsi"/>
+        </w:rPr>
         <w:t>:</w:t>
       </w:r>
       <w:r>
         <w:rPr>
           <w:rFonts w:cstheme="minorHAnsi"/>
         </w:rPr>
-        <w:tab/>
+        <w:t xml:space="preserve"> </w:t>
+      </w:r>
+      <w:r>
+        <w:rPr>
+          <w:rFonts w:cstheme="minorHAnsi"/>
+        </w:rPr>
         <w:t>LUHR20-2LS SKF Linear Bearing Unit (24 off)</w:t>
       </w:r>
     </w:p>
@@ -2178,7 +2180,7 @@
         </w:rPr>
         <w:t xml:space="preserve"> </w:t>
       </w:r>
-      <w:hyperlink r:id="rId20" w:history="1">
+      <w:hyperlink r:id="rId19" w:history="1">
         <w:r>
           <w:rPr>
             <w:rStyle w:val="Hyperlink"/>
@@ -2188,58 +2190,83 @@
       </w:hyperlink>
     </w:p>
     <w:p>
-      <w:pPr>
-        <w:spacing w:after="0"/>
-        <w:rPr>
-          <w:rFonts w:cstheme="minorHAnsi"/>
-        </w:rPr>
-      </w:pPr>
-    </w:p>
-    <w:p>
-      <w:pPr>
-        <w:spacing w:after="0"/>
-        <w:rPr>
-          <w:sz w:val="20"/>
-          <w:szCs w:val="20"/>
-        </w:rPr>
-      </w:pPr>
-      <w:r>
-        <w:rPr>
-          <w:sz w:val="20"/>
-          <w:szCs w:val="20"/>
-        </w:rPr>
-        <w:t>Linear Encoders</w:t>
-      </w:r>
-      <w:r>
-        <w:rPr>
-          <w:sz w:val="20"/>
-          <w:szCs w:val="20"/>
-        </w:rPr>
-        <w:tab/>
-        <w:t xml:space="preserve">6 </w:t>
-      </w:r>
-      <w:proofErr w:type="gramStart"/>
-      <w:r>
-        <w:rPr>
-          <w:sz w:val="20"/>
-          <w:szCs w:val="20"/>
-        </w:rPr>
-        <w:t>off  400mm</w:t>
-      </w:r>
-      <w:proofErr w:type="gramEnd"/>
-      <w:r>
-        <w:rPr>
-          <w:sz w:val="20"/>
-          <w:szCs w:val="20"/>
-        </w:rPr>
-        <w:t xml:space="preserve"> 5 micron linear encoder (can be 350 to 450mm)</w:t>
-      </w:r>
-      <w:r>
-        <w:rPr>
-          <w:sz w:val="20"/>
-          <w:szCs w:val="20"/>
-        </w:rPr>
-        <w:t xml:space="preserve"> for initial calibration and </w:t>
+      <w:r>
+        <w:br w:type="page"/>
+      </w:r>
+    </w:p>
+    <w:p>
+      <w:pPr>
+        <w:spacing w:after="0"/>
+        <w:rPr>
+          <w:b/>
+          <w:bCs/>
+        </w:rPr>
+      </w:pPr>
+      <w:r>
+        <w:rPr>
+          <w:b/>
+          <w:bCs/>
+        </w:rPr>
+        <w:lastRenderedPageBreak/>
+        <w:t>Build cost estimates</w:t>
+      </w:r>
+      <w:r>
+        <w:rPr>
+          <w:b/>
+          <w:bCs/>
+        </w:rPr>
+        <w:t xml:space="preserve"> (excludes VAT)</w:t>
+      </w:r>
+      <w:r>
+        <w:rPr>
+          <w:b/>
+          <w:bCs/>
+        </w:rPr>
+        <w:t>:</w:t>
+      </w:r>
+    </w:p>
+    <w:p>
+      <w:pPr>
+        <w:spacing w:after="0"/>
+        <w:rPr>
+          <w:b/>
+          <w:bCs/>
+        </w:rPr>
+      </w:pPr>
+      <w:r>
+        <w:rPr>
+          <w:b/>
+          <w:bCs/>
+        </w:rPr>
+        <w:tab/>
+      </w:r>
+      <w:r>
+        <w:rPr>
+          <w:b/>
+          <w:bCs/>
+        </w:rPr>
+        <w:tab/>
+      </w:r>
+      <w:r>
+        <w:rPr>
+          <w:b/>
+          <w:bCs/>
+        </w:rPr>
+        <w:tab/>
+      </w:r>
+      <w:r>
+        <w:rPr>
+          <w:b/>
+          <w:bCs/>
+        </w:rPr>
+        <w:tab/>
+      </w:r>
+      <w:r>
+        <w:rPr>
+          <w:b/>
+          <w:bCs/>
+        </w:rPr>
+        <w:tab/>
       </w:r>
     </w:p>
     <w:p>
@@ -2253,50 +2280,217 @@
       </w:pPr>
       <w:r>
         <w:rPr>
-          <w:sz w:val="20"/>
-          <w:szCs w:val="20"/>
-        </w:rPr>
-        <w:t xml:space="preserve">                               automatic load adjustment.    W</w:t>
-      </w:r>
-      <w:r>
-        <w:rPr>
-          <w:sz w:val="20"/>
-          <w:szCs w:val="20"/>
-        </w:rPr>
-        <w:t>e used this:</w:t>
-      </w:r>
-    </w:p>
-    <w:p>
-      <w:pPr>
-        <w:spacing w:after="0"/>
-        <w:ind w:left="1440"/>
-        <w:rPr>
-          <w:sz w:val="16"/>
-          <w:szCs w:val="16"/>
-        </w:rPr>
-      </w:pPr>
-      <w:hyperlink r:id="rId21" w:history="1">
-        <w:r>
-          <w:rPr>
-            <w:rStyle w:val="Hyperlink"/>
-            <w:sz w:val="16"/>
-            <w:szCs w:val="16"/>
-          </w:rPr>
-          <w:t>https://uk.banggood.com/2-or-3-Axis-Grating-CNC-Milling-Digital-Readout-Display-or-50-1000mm-Electronic-Linear-Scale-Lathe-Tool-p-1340326.html?rmmds=myorder&amp;ID=515971&amp;cur_warehouse=USA</w:t>
-        </w:r>
-      </w:hyperlink>
-    </w:p>
-    <w:p>
-      <w:r>
-        <w:br w:type="page"/>
-      </w:r>
-    </w:p>
-    <w:p>
-      <w:pPr>
-        <w:spacing w:after="0"/>
-        <w:rPr>
           <w:b/>
           <w:bCs/>
+        </w:rPr>
+        <w:t xml:space="preserve"> </w:t>
+      </w:r>
+      <w:r>
+        <w:rPr>
+          <w:b/>
+          <w:bCs/>
+        </w:rPr>
+        <w:tab/>
+        <w:t>October 2019</w:t>
+      </w:r>
+    </w:p>
+    <w:p>
+      <w:r>
+        <w:t>Festo components approx.</w:t>
+      </w:r>
+      <w:r>
+        <w:tab/>
+      </w:r>
+      <w:r>
+        <w:tab/>
+      </w:r>
+      <w:r>
+        <w:tab/>
+      </w:r>
+      <w:r>
+        <w:rPr>
+          <w:rFonts w:ascii="Calibri" w:hAnsi="Calibri" w:cs="Calibri"/>
+          <w:color w:val="000000"/>
+          <w:shd w:val="clear" w:color="auto" w:fill="FFFFFF"/>
+        </w:rPr>
+        <w:t>£</w:t>
+      </w:r>
+      <w:r>
+        <w:t>8k</w:t>
+      </w:r>
+    </w:p>
+    <w:p>
+      <w:r>
+        <w:t>Ball joints, linear bearings and misc. hardware</w:t>
+      </w:r>
+      <w:r>
+        <w:tab/>
+        <w:t xml:space="preserve"> </w:t>
+      </w:r>
+      <w:r>
+        <w:rPr>
+          <w:rFonts w:ascii="Calibri" w:hAnsi="Calibri" w:cs="Calibri"/>
+          <w:color w:val="000000"/>
+          <w:shd w:val="clear" w:color="auto" w:fill="FFFFFF"/>
+        </w:rPr>
+        <w:t>£</w:t>
+      </w:r>
+      <w:r>
+        <w:t>2k</w:t>
+      </w:r>
+    </w:p>
+    <w:p>
+      <w:r>
+        <w:t xml:space="preserve">Steel for constructing platform </w:t>
+      </w:r>
+      <w:r>
+        <w:rPr>
+          <w:rFonts w:ascii="Calibri" w:hAnsi="Calibri" w:cs="Calibri"/>
+          <w:color w:val="000000"/>
+          <w:shd w:val="clear" w:color="auto" w:fill="FFFFFF"/>
+        </w:rPr>
+        <w:t>£</w:t>
+      </w:r>
+      <w:r>
+        <w:rPr>
+          <w:rFonts w:ascii="Calibri" w:hAnsi="Calibri" w:cs="Calibri"/>
+          <w:color w:val="000000"/>
+          <w:shd w:val="clear" w:color="auto" w:fill="FFFFFF"/>
+        </w:rPr>
+        <w:tab/>
+      </w:r>
+      <w:r>
+        <w:rPr>
+          <w:rFonts w:ascii="Calibri" w:hAnsi="Calibri" w:cs="Calibri"/>
+          <w:color w:val="000000"/>
+          <w:shd w:val="clear" w:color="auto" w:fill="FFFFFF"/>
+        </w:rPr>
+        <w:tab/>
+        <w:t>£</w:t>
+      </w:r>
+      <w:r>
+        <w:t>400-</w:t>
+      </w:r>
+      <w:r>
+        <w:rPr>
+          <w:rFonts w:ascii="Calibri" w:hAnsi="Calibri" w:cs="Calibri"/>
+          <w:color w:val="000000"/>
+          <w:shd w:val="clear" w:color="auto" w:fill="FFFFFF"/>
+        </w:rPr>
+        <w:t>£</w:t>
+      </w:r>
+      <w:r>
+        <w:t>500</w:t>
+      </w:r>
+    </w:p>
+    <w:p>
+      <w:pPr>
+        <w:spacing w:after="0"/>
+      </w:pPr>
+      <w:r>
+        <w:t>These costs exclude the following:</w:t>
+      </w:r>
+    </w:p>
+    <w:p>
+      <w:pPr>
+        <w:spacing w:after="0"/>
+      </w:pPr>
+      <w:r>
+        <w:tab/>
+        <w:t xml:space="preserve">Powder coating steel components (perhaps </w:t>
+      </w:r>
+      <w:r>
+        <w:rPr>
+          <w:rFonts w:ascii="Calibri" w:hAnsi="Calibri" w:cs="Calibri"/>
+          <w:color w:val="000000"/>
+          <w:shd w:val="clear" w:color="auto" w:fill="FFFFFF"/>
+        </w:rPr>
+        <w:t>£</w:t>
+      </w:r>
+      <w:r>
+        <w:t>300)</w:t>
+      </w:r>
+    </w:p>
+    <w:p>
+      <w:pPr>
+        <w:spacing w:after="0"/>
+      </w:pPr>
+      <w:r>
+        <w:tab/>
+        <w:t xml:space="preserve">Compressor with 6 bar capacity and at least 100-liter tank capacity (perhaps </w:t>
+      </w:r>
+      <w:r>
+        <w:rPr>
+          <w:rFonts w:ascii="Calibri" w:hAnsi="Calibri" w:cs="Calibri"/>
+          <w:color w:val="000000"/>
+          <w:shd w:val="clear" w:color="auto" w:fill="FFFFFF"/>
+        </w:rPr>
+        <w:t>£1</w:t>
+      </w:r>
+      <w:r>
+        <w:rPr>
+          <w:rFonts w:ascii="Calibri" w:hAnsi="Calibri" w:cs="Calibri"/>
+          <w:color w:val="000000"/>
+          <w:shd w:val="clear" w:color="auto" w:fill="FFFFFF"/>
+        </w:rPr>
+        <w:t>.5</w:t>
+      </w:r>
+      <w:r>
+        <w:rPr>
+          <w:rFonts w:ascii="Calibri" w:hAnsi="Calibri" w:cs="Calibri"/>
+          <w:color w:val="000000"/>
+          <w:shd w:val="clear" w:color="auto" w:fill="FFFFFF"/>
+        </w:rPr>
+        <w:t>k</w:t>
+      </w:r>
+      <w:r>
+        <w:t>)</w:t>
+      </w:r>
+    </w:p>
+    <w:p>
+      <w:pPr>
+        <w:spacing w:after="0"/>
+      </w:pPr>
+      <w:r>
+        <w:tab/>
+        <w:t>Seating as required for your application</w:t>
+      </w:r>
+    </w:p>
+    <w:p>
+      <w:pPr>
+        <w:spacing w:after="0"/>
+      </w:pPr>
+      <w:r>
+        <w:tab/>
+        <w:t>PC and display equipment as required for your application</w:t>
+      </w:r>
+    </w:p>
+    <w:p>
+      <w:pPr>
+        <w:spacing w:after="0"/>
+      </w:pPr>
+      <w:r>
+        <w:tab/>
+        <w:t xml:space="preserve">Labor </w:t>
+      </w:r>
+      <w:proofErr w:type="gramStart"/>
+      <w:r>
+        <w:t>costs  for</w:t>
+      </w:r>
+      <w:proofErr w:type="gramEnd"/>
+      <w:r>
+        <w:t xml:space="preserve"> fabricating the platform</w:t>
+      </w:r>
+    </w:p>
+    <w:p>
+      <w:pPr>
+        <w:spacing w:after="0"/>
+      </w:pPr>
+    </w:p>
+    <w:p>
+      <w:pPr>
+        <w:spacing w:after="0"/>
+        <w:rPr>
           <w:sz w:val="20"/>
           <w:szCs w:val="20"/>
           <w:lang w:val="en-GB"/>
@@ -2307,22 +2501,14 @@
           <w:b/>
           <w:bCs/>
         </w:rPr>
-        <w:lastRenderedPageBreak/>
-        <w:t>Build cost estimates</w:t>
+        <w:tab/>
       </w:r>
       <w:r>
         <w:rPr>
           <w:b/>
           <w:bCs/>
         </w:rPr>
-        <w:t xml:space="preserve"> (excludes VAT)</w:t>
-      </w:r>
-      <w:r>
-        <w:rPr>
-          <w:b/>
-          <w:bCs/>
-        </w:rPr>
-        <w:t>:</w:t>
+        <w:t>Jan 2023</w:t>
       </w:r>
     </w:p>
     <w:p>
@@ -2347,32 +2533,32 @@
         <w:t>£</w:t>
       </w:r>
       <w:r>
-        <w:t>8k</w:t>
-      </w:r>
-    </w:p>
-    <w:p>
-      <w:r>
-        <w:t>Ball joints, linear bearings and misc. hardware</w:t>
-      </w:r>
-      <w:r>
-        <w:tab/>
-        <w:t xml:space="preserve"> </w:t>
-      </w:r>
-      <w:r>
         <w:rPr>
           <w:rFonts w:ascii="Calibri" w:hAnsi="Calibri" w:cs="Calibri"/>
           <w:color w:val="000000"/>
           <w:shd w:val="clear" w:color="auto" w:fill="FFFFFF"/>
         </w:rPr>
-        <w:t>£</w:t>
-      </w:r>
-      <w:r>
-        <w:t>2k</w:t>
-      </w:r>
-    </w:p>
-    <w:p>
-      <w:r>
-        <w:t xml:space="preserve">Steel for constructing platform </w:t>
+        <w:t>10k</w:t>
+      </w:r>
+      <w:r>
+        <w:t>?</w:t>
+      </w:r>
+    </w:p>
+    <w:p>
+      <w:r>
+        <w:t xml:space="preserve">Ball joints, linear </w:t>
+      </w:r>
+      <w:proofErr w:type="gramStart"/>
+      <w:r>
+        <w:t>bearings</w:t>
+      </w:r>
+      <w:proofErr w:type="gramEnd"/>
+      <w:r>
+        <w:t xml:space="preserve"> and misc. hardware</w:t>
+      </w:r>
+      <w:r>
+        <w:tab/>
+        <w:t xml:space="preserve"> </w:t>
       </w:r>
       <w:r>
         <w:rPr>
@@ -2383,6 +2569,20 @@
         <w:t>£</w:t>
       </w:r>
       <w:r>
+        <w:t>2</w:t>
+      </w:r>
+      <w:r>
+        <w:t>500</w:t>
+      </w:r>
+    </w:p>
+    <w:p>
+      <w:pPr>
+        <w:spacing w:after="0"/>
+      </w:pPr>
+      <w:r>
+        <w:t>Steel for constructing platform</w:t>
+      </w:r>
+      <w:r>
         <w:rPr>
           <w:rFonts w:ascii="Calibri" w:hAnsi="Calibri" w:cs="Calibri"/>
           <w:color w:val="000000"/>
@@ -2397,10 +2597,6 @@
           <w:shd w:val="clear" w:color="auto" w:fill="FFFFFF"/>
         </w:rPr>
         <w:tab/>
-        <w:t>£</w:t>
-      </w:r>
-      <w:r>
-        <w:t>400-</w:t>
       </w:r>
       <w:r>
         <w:rPr>
@@ -2408,27 +2604,7 @@
           <w:color w:val="000000"/>
           <w:shd w:val="clear" w:color="auto" w:fill="FFFFFF"/>
         </w:rPr>
-        <w:t>£</w:t>
-      </w:r>
-      <w:r>
-        <w:t>500</w:t>
-      </w:r>
-    </w:p>
-    <w:p>
-      <w:pPr>
-        <w:spacing w:after="0"/>
-      </w:pPr>
-      <w:r>
-        <w:t>These costs exclude the following:</w:t>
-      </w:r>
-    </w:p>
-    <w:p>
-      <w:pPr>
-        <w:spacing w:after="0"/>
-      </w:pPr>
-      <w:r>
-        <w:tab/>
-        <w:t xml:space="preserve">Powder coating steel components (perhaps </w:t>
+        <w:tab/>
       </w:r>
       <w:r>
         <w:rPr>
@@ -2439,24 +2615,26 @@
         <w:t>£</w:t>
       </w:r>
       <w:r>
-        <w:t>300)</w:t>
-      </w:r>
-    </w:p>
-    <w:p>
-      <w:pPr>
-        <w:spacing w:after="0"/>
-      </w:pPr>
-      <w:r>
-        <w:tab/>
-        <w:t xml:space="preserve">Compressor with 6 bar capacity and at least 100-liter tank capacity (perhaps </w:t>
-      </w:r>
-      <w:r>
         <w:rPr>
           <w:rFonts w:ascii="Calibri" w:hAnsi="Calibri" w:cs="Calibri"/>
           <w:color w:val="000000"/>
           <w:shd w:val="clear" w:color="auto" w:fill="FFFFFF"/>
         </w:rPr>
-        <w:t>£1</w:t>
+        <w:t xml:space="preserve">650   </w:t>
+      </w:r>
+      <w:r>
+        <w:t xml:space="preserve"> </w:t>
+      </w:r>
+    </w:p>
+    <w:p>
+      <w:pPr>
+        <w:spacing w:after="0"/>
+      </w:pPr>
+      <w:r>
+        <w:t xml:space="preserve">Steel for constructing </w:t>
+      </w:r>
+      <w:r>
+        <w:t>top frame</w:t>
       </w:r>
       <w:r>
         <w:rPr>
@@ -2464,7 +2642,7 @@
           <w:color w:val="000000"/>
           <w:shd w:val="clear" w:color="auto" w:fill="FFFFFF"/>
         </w:rPr>
-        <w:t>.5</w:t>
+        <w:tab/>
       </w:r>
       <w:r>
         <w:rPr>
@@ -2472,7 +2650,75 @@
           <w:color w:val="000000"/>
           <w:shd w:val="clear" w:color="auto" w:fill="FFFFFF"/>
         </w:rPr>
-        <w:t>k</w:t>
+        <w:tab/>
+      </w:r>
+      <w:r>
+        <w:rPr>
+          <w:rFonts w:ascii="Calibri" w:hAnsi="Calibri" w:cs="Calibri"/>
+          <w:color w:val="000000"/>
+          <w:shd w:val="clear" w:color="auto" w:fill="FFFFFF"/>
+        </w:rPr>
+        <w:tab/>
+      </w:r>
+      <w:r>
+        <w:rPr>
+          <w:rFonts w:ascii="Calibri" w:hAnsi="Calibri" w:cs="Calibri"/>
+          <w:color w:val="000000"/>
+          <w:shd w:val="clear" w:color="auto" w:fill="FFFFFF"/>
+        </w:rPr>
+        <w:t>£</w:t>
+      </w:r>
+      <w:r>
+        <w:rPr>
+          <w:rFonts w:ascii="Calibri" w:hAnsi="Calibri" w:cs="Calibri"/>
+          <w:color w:val="000000"/>
+          <w:shd w:val="clear" w:color="auto" w:fill="FFFFFF"/>
+        </w:rPr>
+        <w:t>350</w:t>
+      </w:r>
+      <w:r>
+        <w:rPr>
+          <w:rFonts w:ascii="Calibri" w:hAnsi="Calibri" w:cs="Calibri"/>
+          <w:color w:val="000000"/>
+          <w:shd w:val="clear" w:color="auto" w:fill="FFFFFF"/>
+        </w:rPr>
+        <w:t xml:space="preserve">  </w:t>
+      </w:r>
+      <w:r>
+        <w:t xml:space="preserve">  </w:t>
+      </w:r>
+    </w:p>
+    <w:p>
+      <w:r>
+        <w:t xml:space="preserve">   </w:t>
+      </w:r>
+    </w:p>
+    <w:p>
+      <w:pPr>
+        <w:spacing w:after="0"/>
+      </w:pPr>
+      <w:r>
+        <w:t>These costs exclude the following:</w:t>
+      </w:r>
+    </w:p>
+    <w:p>
+      <w:pPr>
+        <w:spacing w:after="0"/>
+      </w:pPr>
+      <w:r>
+        <w:tab/>
+        <w:t>Powder coating steel components (</w:t>
+      </w:r>
+      <w:r>
+        <w:rPr>
+          <w:rFonts w:ascii="Calibri" w:hAnsi="Calibri" w:cs="Calibri"/>
+          <w:color w:val="000000"/>
+          <w:shd w:val="clear" w:color="auto" w:fill="FFFFFF"/>
+        </w:rPr>
+        <w:t>£</w:t>
+      </w:r>
+      <w:r>
+        <w:t>700</w:t>
       </w:r>
       <w:r>
         <w:t>)</w:t>
@@ -2484,17 +2730,47 @@
       </w:pPr>
       <w:r>
         <w:tab/>
-        <w:t>Seating as required for your application</w:t>
-      </w:r>
-    </w:p>
-    <w:p>
-      <w:pPr>
-        <w:spacing w:after="0"/>
-      </w:pPr>
-      <w:r>
-        <w:tab/>
-        <w:t>PC and display equipment as required for your application</w:t>
-      </w:r>
+        <w:t xml:space="preserve">Compressor with 6 bar capacity and at least 100-liter tank capacity (perhaps </w:t>
+      </w:r>
+      <w:r>
+        <w:rPr>
+          <w:rFonts w:ascii="Calibri" w:hAnsi="Calibri" w:cs="Calibri"/>
+          <w:color w:val="000000"/>
+          <w:shd w:val="clear" w:color="auto" w:fill="FFFFFF"/>
+        </w:rPr>
+        <w:t>£1.5k</w:t>
+      </w:r>
+      <w:r>
+        <w:t>)</w:t>
+      </w:r>
+    </w:p>
+    <w:p>
+      <w:pPr>
+        <w:spacing w:after="0"/>
+      </w:pPr>
+      <w:r>
+        <w:tab/>
+        <w:t xml:space="preserve">Seating as required for your </w:t>
+      </w:r>
+      <w:proofErr w:type="gramStart"/>
+      <w:r>
+        <w:t>application</w:t>
+      </w:r>
+      <w:proofErr w:type="gramEnd"/>
+    </w:p>
+    <w:p>
+      <w:pPr>
+        <w:spacing w:after="0"/>
+      </w:pPr>
+      <w:r>
+        <w:tab/>
+        <w:t xml:space="preserve">PC and display equipment as required for your </w:t>
+      </w:r>
+      <w:proofErr w:type="gramStart"/>
+      <w:r>
+        <w:t>application</w:t>
+      </w:r>
+      <w:proofErr w:type="gramEnd"/>
     </w:p>
     <w:p>
       <w:pPr>
@@ -2515,6 +2791,14 @@
       <w:r>
         <w:t xml:space="preserve"> fabricating the platform</w:t>
       </w:r>
+    </w:p>
+    <w:p>
+      <w:pPr>
+        <w:spacing w:after="0"/>
+        <w:rPr>
+          <w:noProof/>
+        </w:rPr>
+      </w:pPr>
     </w:p>
     <w:sectPr>
       <w:pgSz w:w="11907" w:h="16839" w:code="9"/>
@@ -2527,7 +2811,7 @@
 </file>
 
 <file path=word/styles.xml><?xml version="1.0" encoding="utf-8"?>
-<w:styles xmlns:mc="http://schemas.openxmlformats.org/markup-compatibility/2006" xmlns:r="http://schemas.openxmlformats.org/officeDocument/2006/relationships" xmlns:w="http://schemas.openxmlformats.org/wordprocessingml/2006/main" xmlns:w14="http://schemas.microsoft.com/office/word/2010/wordml" mc:Ignorable="w14">
+<w:styles xmlns:mc="http://schemas.openxmlformats.org/markup-compatibility/2006" xmlns:r="http://schemas.openxmlformats.org/officeDocument/2006/relationships" xmlns:w="http://schemas.openxmlformats.org/wordprocessingml/2006/main" xmlns:w14="http://schemas.microsoft.com/office/word/2010/wordml" xmlns:w15="http://schemas.microsoft.com/office/word/2012/wordml" xmlns:w16cex="http://schemas.microsoft.com/office/word/2018/wordml/cex" xmlns:w16cid="http://schemas.microsoft.com/office/word/2016/wordml/cid" xmlns:w16="http://schemas.microsoft.com/office/word/2018/wordml" xmlns:w16sdtdh="http://schemas.microsoft.com/office/word/2020/wordml/sdtdatahash" xmlns:w16se="http://schemas.microsoft.com/office/word/2015/wordml/symex" mc:Ignorable="w14 w15 w16se w16cid w16 w16cex w16sdtdh">
   <w:docDefaults>
     <w:rPrDefault>
       <w:rPr>
@@ -2543,376 +2827,383 @@
       </w:pPr>
     </w:pPrDefault>
   </w:docDefaults>
-  <w:latentStyles w:defLockedState="0" w:defUIPriority="99" w:defSemiHidden="1" w:defUnhideWhenUsed="1" w:defQFormat="0" w:count="267">
-    <w:lsdException w:name="Normal" w:semiHidden="0" w:uiPriority="0" w:unhideWhenUsed="0" w:qFormat="1"/>
-    <w:lsdException w:name="heading 1" w:semiHidden="0" w:uiPriority="9" w:unhideWhenUsed="0" w:qFormat="1"/>
-    <w:lsdException w:name="heading 2" w:uiPriority="9" w:qFormat="1"/>
-    <w:lsdException w:name="heading 3" w:uiPriority="9" w:qFormat="1"/>
-    <w:lsdException w:name="heading 4" w:uiPriority="9" w:qFormat="1"/>
-    <w:lsdException w:name="heading 5" w:uiPriority="9" w:qFormat="1"/>
-    <w:lsdException w:name="heading 6" w:uiPriority="9" w:qFormat="1"/>
-    <w:lsdException w:name="heading 7" w:uiPriority="9" w:qFormat="1"/>
-    <w:lsdException w:name="heading 8" w:uiPriority="9" w:qFormat="1"/>
-    <w:lsdException w:name="heading 9" w:uiPriority="9" w:qFormat="1"/>
-    <w:lsdException w:name="toc 1" w:uiPriority="39"/>
-    <w:lsdException w:name="toc 2" w:uiPriority="39"/>
-    <w:lsdException w:name="toc 3" w:uiPriority="39"/>
-    <w:lsdException w:name="toc 4" w:uiPriority="39"/>
-    <w:lsdException w:name="toc 5" w:uiPriority="39"/>
-    <w:lsdException w:name="toc 6" w:uiPriority="39"/>
-    <w:lsdException w:name="toc 7" w:uiPriority="39"/>
-    <w:lsdException w:name="toc 8" w:uiPriority="39"/>
-    <w:lsdException w:name="toc 9" w:uiPriority="39"/>
-    <w:lsdException w:name="caption" w:uiPriority="35" w:qFormat="1"/>
-    <w:lsdException w:name="Title" w:semiHidden="0" w:uiPriority="10" w:unhideWhenUsed="0" w:qFormat="1"/>
-    <w:lsdException w:name="Default Paragraph Font" w:uiPriority="1"/>
-    <w:lsdException w:name="Subtitle" w:semiHidden="0" w:uiPriority="11" w:unhideWhenUsed="0" w:qFormat="1"/>
-    <w:lsdException w:name="Strong" w:semiHidden="0" w:uiPriority="22" w:unhideWhenUsed="0" w:qFormat="1"/>
-    <w:lsdException w:name="Emphasis" w:semiHidden="0" w:uiPriority="20" w:unhideWhenUsed="0" w:qFormat="1"/>
-    <w:lsdException w:name="Table Grid" w:semiHidden="0" w:uiPriority="59" w:unhideWhenUsed="0"/>
-    <w:lsdException w:name="Placeholder Text" w:unhideWhenUsed="0"/>
-    <w:lsdException w:name="No Spacing" w:semiHidden="0" w:uiPriority="1" w:unhideWhenUsed="0" w:qFormat="1"/>
-    <w:lsdException w:name="Light Shading" w:semiHidden="0" w:uiPriority="60" w:unhideWhenUsed="0"/>
-    <w:lsdException w:name="Light List" w:semiHidden="0" w:uiPriority="61" w:unhideWhenUsed="0"/>
-    <w:lsdException w:name="Light Grid" w:semiHidden="0" w:uiPriority="62" w:unhideWhenUsed="0"/>
-    <w:lsdException w:name="Medium Shading 1" w:semiHidden="0" w:uiPriority="63" w:unhideWhenUsed="0"/>
-    <w:lsdException w:name="Medium Shading 2" w:semiHidden="0" w:uiPriority="64" w:unhideWhenUsed="0"/>
-    <w:lsdException w:name="Medium List 1" w:semiHidden="0" w:uiPriority="65" w:unhideWhenUsed="0"/>
-    <w:lsdException w:name="Medium List 2" w:semiHidden="0" w:uiPriority="66" w:unhideWhenUsed="0"/>
-    <w:lsdException w:name="Medium Grid 1" w:semiHidden="0" w:uiPriority="67" w:unhideWhenUsed="0"/>
-    <w:lsdException w:name="Medium Grid 2" w:semiHidden="0" w:uiPriority="68" w:unhideWhenUsed="0"/>
-    <w:lsdException w:name="Medium Grid 3" w:semiHidden="0" w:uiPriority="69" w:unhideWhenUsed="0"/>
-    <w:lsdException w:name="Dark List" w:semiHidden="0" w:uiPriority="70" w:unhideWhenUsed="0"/>
-    <w:lsdException w:name="Colorful Shading" w:semiHidden="0" w:uiPriority="71" w:unhideWhenUsed="0"/>
-    <w:lsdException w:name="Colorful List" w:semiHidden="0" w:uiPriority="72" w:unhideWhenUsed="0"/>
-    <w:lsdException w:name="Colorful Grid" w:semiHidden="0" w:uiPriority="73" w:unhideWhenUsed="0"/>
-    <w:lsdException w:name="Light Shading Accent 1" w:semiHidden="0" w:uiPriority="60" w:unhideWhenUsed="0"/>
-    <w:lsdException w:name="Light List Accent 1" w:semiHidden="0" w:uiPriority="61" w:unhideWhenUsed="0"/>
-    <w:lsdException w:name="Light Grid Accent 1" w:semiHidden="0" w:uiPriority="62" w:unhideWhenUsed="0"/>
-    <w:lsdException w:name="Medium Shading 1 Accent 1" w:semiHidden="0" w:uiPriority="63" w:unhideWhenUsed="0"/>
-    <w:lsdException w:name="Medium Shading 2 Accent 1" w:semiHidden="0" w:uiPriority="64" w:unhideWhenUsed="0"/>
-    <w:lsdException w:name="Medium List 1 Accent 1" w:semiHidden="0" w:uiPriority="65" w:unhideWhenUsed="0"/>
-    <w:lsdException w:name="Revision" w:unhideWhenUsed="0"/>
-    <w:lsdException w:name="List Paragraph" w:semiHidden="0" w:uiPriority="34" w:unhideWhenUsed="0" w:qFormat="1"/>
-    <w:lsdException w:name="Quote" w:semiHidden="0" w:uiPriority="29" w:unhideWhenUsed="0" w:qFormat="1"/>
-    <w:lsdException w:name="Intense Quote" w:semiHidden="0" w:uiPriority="30" w:unhideWhenUsed="0" w:qFormat="1"/>
-    <w:lsdException w:name="Medium List 2 Accent 1" w:semiHidden="0" w:uiPriority="66" w:unhideWhenUsed="0"/>
-    <w:lsdException w:name="Medium Grid 1 Accent 1" w:semiHidden="0" w:uiPriority="67" w:unhideWhenUsed="0"/>
-    <w:lsdException w:name="Medium Grid 2 Accent 1" w:semiHidden="0" w:uiPriority="68" w:unhideWhenUsed="0"/>
-    <w:lsdException w:name="Medium Grid 3 Accent 1" w:semiHidden="0" w:uiPriority="69" w:unhideWhenUsed="0"/>
-    <w:lsdException w:name="Dark List Accent 1" w:semiHidden="0" w:uiPriority="70" w:unhideWhenUsed="0"/>
-    <w:lsdException w:name="Colorful Shading Accent 1" w:semiHidden="0" w:uiPriority="71" w:unhideWhenUsed="0"/>
-    <w:lsdException w:name="Colorful List Accent 1" w:semiHidden="0" w:uiPriority="72" w:unhideWhenUsed="0"/>
-    <w:lsdException w:name="Colorful Grid Accent 1" w:semiHidden="0" w:uiPriority="73" w:unhideWhenUsed="0"/>
-    <w:lsdException w:name="Light Shading Accent 2" w:semiHidden="0" w:uiPriority="60" w:unhideWhenUsed="0"/>
-    <w:lsdException w:name="Light List Accent 2" w:semiHidden="0" w:uiPriority="61" w:unhideWhenUsed="0"/>
-    <w:lsdException w:name="Light Grid Accent 2" w:semiHidden="0" w:uiPriority="62" w:unhideWhenUsed="0"/>
-    <w:lsdException w:name="Medium Shading 1 Accent 2" w:semiHidden="0" w:uiPriority="63" w:unhideWhenUsed="0"/>
-    <w:lsdException w:name="Medium Shading 2 Accent 2" w:semiHidden="0" w:uiPriority="64" w:unhideWhenUsed="0"/>
-    <w:lsdException w:name="Medium List 1 Accent 2" w:semiHidden="0" w:uiPriority="65" w:unhideWhenUsed="0"/>
-    <w:lsdException w:name="Medium List 2 Accent 2" w:semiHidden="0" w:uiPriority="66" w:unhideWhenUsed="0"/>
-    <w:lsdException w:name="Medium Grid 1 Accent 2" w:semiHidden="0" w:uiPriority="67" w:unhideWhenUsed="0"/>
-    <w:lsdException w:name="Medium Grid 2 Accent 2" w:semiHidden="0" w:uiPriority="68" w:unhideWhenUsed="0"/>
-    <w:lsdException w:name="Medium Grid 3 Accent 2" w:semiHidden="0" w:uiPriority="69" w:unhideWhenUsed="0"/>
-    <w:lsdException w:name="Dark List Accent 2" w:semiHidden="0" w:uiPriority="70" w:unhideWhenUsed="0"/>
-    <w:lsdException w:name="Colorful Shading Accent 2" w:semiHidden="0" w:uiPriority="71" w:unhideWhenUsed="0"/>
-    <w:lsdException w:name="Colorful List Accent 2" w:semiHidden="0" w:uiPriority="72" w:unhideWhenUsed="0"/>
-    <w:lsdException w:name="Colorful Grid Accent 2" w:semiHidden="0" w:uiPriority="73" w:unhideWhenUsed="0"/>
-    <w:lsdException w:name="Light Shading Accent 3" w:semiHidden="0" w:uiPriority="60" w:unhideWhenUsed="0"/>
-    <w:lsdException w:name="Light List Accent 3" w:semiHidden="0" w:uiPriority="61" w:unhideWhenUsed="0"/>
-    <w:lsdException w:name="Light Grid Accent 3" w:semiHidden="0" w:uiPriority="62" w:unhideWhenUsed="0"/>
-    <w:lsdException w:name="Medium Shading 1 Accent 3" w:semiHidden="0" w:uiPriority="63" w:unhideWhenUsed="0"/>
-    <w:lsdException w:name="Medium Shading 2 Accent 3" w:semiHidden="0" w:uiPriority="64" w:unhideWhenUsed="0"/>
-    <w:lsdException w:name="Medium List 1 Accent 3" w:semiHidden="0" w:uiPriority="65" w:unhideWhenUsed="0"/>
-    <w:lsdException w:name="Medium List 2 Accent 3" w:semiHidden="0" w:uiPriority="66" w:unhideWhenUsed="0"/>
-    <w:lsdException w:name="Medium Grid 1 Accent 3" w:semiHidden="0" w:uiPriority="67" w:unhideWhenUsed="0"/>
-    <w:lsdException w:name="Medium Grid 2 Accent 3" w:semiHidden="0" w:uiPriority="68" w:unhideWhenUsed="0"/>
-    <w:lsdException w:name="Medium Grid 3 Accent 3" w:semiHidden="0" w:uiPriority="69" w:unhideWhenUsed="0"/>
-    <w:lsdException w:name="Dark List Accent 3" w:semiHidden="0" w:uiPriority="70" w:unhideWhenUsed="0"/>
-    <w:lsdException w:name="Colorful Shading Accent 3" w:semiHidden="0" w:uiPriority="71" w:unhideWhenUsed="0"/>
-    <w:lsdException w:name="Colorful List Accent 3" w:semiHidden="0" w:uiPriority="72" w:unhideWhenUsed="0"/>
-    <w:lsdException w:name="Colorful Grid Accent 3" w:semiHidden="0" w:uiPriority="73" w:unhideWhenUsed="0"/>
-    <w:lsdException w:name="Light Shading Accent 4" w:semiHidden="0" w:uiPriority="60" w:unhideWhenUsed="0"/>
-    <w:lsdException w:name="Light List Accent 4" w:semiHidden="0" w:uiPriority="61" w:unhideWhenUsed="0"/>
-    <w:lsdException w:name="Light Grid Accent 4" w:semiHidden="0" w:uiPriority="62" w:unhideWhenUsed="0"/>
-    <w:lsdException w:name="Medium Shading 1 Accent 4" w:semiHidden="0" w:uiPriority="63" w:unhideWhenUsed="0"/>
-    <w:lsdException w:name="Medium Shading 2 Accent 4" w:semiHidden="0" w:uiPriority="64" w:unhideWhenUsed="0"/>
-    <w:lsdException w:name="Medium List 1 Accent 4" w:semiHidden="0" w:uiPriority="65" w:unhideWhenUsed="0"/>
-    <w:lsdException w:name="Medium List 2 Accent 4" w:semiHidden="0" w:uiPriority="66" w:unhideWhenUsed="0"/>
-    <w:lsdException w:name="Medium Grid 1 Accent 4" w:semiHidden="0" w:uiPriority="67" w:unhideWhenUsed="0"/>
-    <w:lsdException w:name="Medium Grid 2 Accent 4" w:semiHidden="0" w:uiPriority="68" w:unhideWhenUsed="0"/>
-    <w:lsdException w:name="Medium Grid 3 Accent 4" w:semiHidden="0" w:uiPriority="69" w:unhideWhenUsed="0"/>
-    <w:lsdException w:name="Dark List Accent 4" w:semiHidden="0" w:uiPriority="70" w:unhideWhenUsed="0"/>
-    <w:lsdException w:name="Colorful Shading Accent 4" w:semiHidden="0" w:uiPriority="71" w:unhideWhenUsed="0"/>
-    <w:lsdException w:name="Colorful List Accent 4" w:semiHidden="0" w:uiPriority="72" w:unhideWhenUsed="0"/>
-    <w:lsdException w:name="Colorful Grid Accent 4" w:semiHidden="0" w:uiPriority="73" w:unhideWhenUsed="0"/>
-    <w:lsdException w:name="Light Shading Accent 5" w:semiHidden="0" w:uiPriority="60" w:unhideWhenUsed="0"/>
-    <w:lsdException w:name="Light List Accent 5" w:semiHidden="0" w:uiPriority="61" w:unhideWhenUsed="0"/>
-    <w:lsdException w:name="Light Grid Accent 5" w:semiHidden="0" w:uiPriority="62" w:unhideWhenUsed="0"/>
-    <w:lsdException w:name="Medium Shading 1 Accent 5" w:semiHidden="0" w:uiPriority="63" w:unhideWhenUsed="0"/>
-    <w:lsdException w:name="Medium Shading 2 Accent 5" w:semiHidden="0" w:uiPriority="64" w:unhideWhenUsed="0"/>
-    <w:lsdException w:name="Medium List 1 Accent 5" w:semiHidden="0" w:uiPriority="65" w:unhideWhenUsed="0"/>
-    <w:lsdException w:name="Medium List 2 Accent 5" w:semiHidden="0" w:uiPriority="66" w:unhideWhenUsed="0"/>
-    <w:lsdException w:name="Medium Grid 1 Accent 5" w:semiHidden="0" w:uiPriority="67" w:unhideWhenUsed="0"/>
-    <w:lsdException w:name="Medium Grid 2 Accent 5" w:semiHidden="0" w:uiPriority="68" w:unhideWhenUsed="0"/>
-    <w:lsdException w:name="Medium Grid 3 Accent 5" w:semiHidden="0" w:uiPriority="69" w:unhideWhenUsed="0"/>
-    <w:lsdException w:name="Dark List Accent 5" w:semiHidden="0" w:uiPriority="70" w:unhideWhenUsed="0"/>
-    <w:lsdException w:name="Colorful Shading Accent 5" w:semiHidden="0" w:uiPriority="71" w:unhideWhenUsed="0"/>
-    <w:lsdException w:name="Colorful List Accent 5" w:semiHidden="0" w:uiPriority="72" w:unhideWhenUsed="0"/>
-    <w:lsdException w:name="Colorful Grid Accent 5" w:semiHidden="0" w:uiPriority="73" w:unhideWhenUsed="0"/>
-    <w:lsdException w:name="Light Shading Accent 6" w:semiHidden="0" w:uiPriority="60" w:unhideWhenUsed="0"/>
-    <w:lsdException w:name="Light List Accent 6" w:semiHidden="0" w:uiPriority="61" w:unhideWhenUsed="0"/>
-    <w:lsdException w:name="Light Grid Accent 6" w:semiHidden="0" w:uiPriority="62" w:unhideWhenUsed="0"/>
-    <w:lsdException w:name="Medium Shading 1 Accent 6" w:semiHidden="0" w:uiPriority="63" w:unhideWhenUsed="0"/>
-    <w:lsdException w:name="Medium Shading 2 Accent 6" w:semiHidden="0" w:uiPriority="64" w:unhideWhenUsed="0"/>
-    <w:lsdException w:name="Medium List 1 Accent 6" w:semiHidden="0" w:uiPriority="65" w:unhideWhenUsed="0"/>
-    <w:lsdException w:name="Medium List 2 Accent 6" w:semiHidden="0" w:uiPriority="66" w:unhideWhenUsed="0"/>
-    <w:lsdException w:name="Medium Grid 1 Accent 6" w:semiHidden="0" w:uiPriority="67" w:unhideWhenUsed="0"/>
-    <w:lsdException w:name="Medium Grid 2 Accent 6" w:semiHidden="0" w:uiPriority="68" w:unhideWhenUsed="0"/>
-    <w:lsdException w:name="Medium Grid 3 Accent 6" w:semiHidden="0" w:uiPriority="69" w:unhideWhenUsed="0"/>
-    <w:lsdException w:name="Dark List Accent 6" w:semiHidden="0" w:uiPriority="70" w:unhideWhenUsed="0"/>
-    <w:lsdException w:name="Colorful Shading Accent 6" w:semiHidden="0" w:uiPriority="71" w:unhideWhenUsed="0"/>
-    <w:lsdException w:name="Colorful List Accent 6" w:semiHidden="0" w:uiPriority="72" w:unhideWhenUsed="0"/>
-    <w:lsdException w:name="Colorful Grid Accent 6" w:semiHidden="0" w:uiPriority="73" w:unhideWhenUsed="0"/>
-    <w:lsdException w:name="Subtle Emphasis" w:semiHidden="0" w:uiPriority="19" w:unhideWhenUsed="0" w:qFormat="1"/>
-    <w:lsdException w:name="Intense Emphasis" w:semiHidden="0" w:uiPriority="21" w:unhideWhenUsed="0" w:qFormat="1"/>
-    <w:lsdException w:name="Subtle Reference" w:semiHidden="0" w:uiPriority="31" w:unhideWhenUsed="0" w:qFormat="1"/>
-    <w:lsdException w:name="Intense Reference" w:semiHidden="0" w:uiPriority="32" w:unhideWhenUsed="0" w:qFormat="1"/>
-    <w:lsdException w:name="Book Title" w:semiHidden="0" w:uiPriority="33" w:unhideWhenUsed="0" w:qFormat="1"/>
-    <w:lsdException w:name="Bibliography" w:uiPriority="37"/>
-    <w:lsdException w:name="TOC Heading" w:uiPriority="39" w:qFormat="1"/>
-  </w:latentStyles>
-  <w:style w:type="paragraph" w:default="1" w:styleId="Normal">
-    <w:name w:val="Normal"/>
-    <w:qFormat/>
-  </w:style>
-  <w:style w:type="character" w:default="1" w:styleId="DefaultParagraphFont">
-    <w:name w:val="Default Paragraph Font"/>
-    <w:uiPriority w:val="1"/>
-    <w:semiHidden/>
-    <w:unhideWhenUsed/>
-  </w:style>
-  <w:style w:type="table" w:default="1" w:styleId="TableNormal">
-    <w:name w:val="Normal Table"/>
-    <w:uiPriority w:val="99"/>
-    <w:semiHidden/>
-    <w:unhideWhenUsed/>
-    <w:tblPr>
-      <w:tblInd w:w="0" w:type="dxa"/>
-      <w:tblCellMar>
-        <w:top w:w="0" w:type="dxa"/>
-        <w:left w:w="108" w:type="dxa"/>
-        <w:bottom w:w="0" w:type="dxa"/>
-        <w:right w:w="108" w:type="dxa"/>
-      </w:tblCellMar>
-    </w:tblPr>
-  </w:style>
-  <w:style w:type="numbering" w:default="1" w:styleId="NoList">
-    <w:name w:val="No List"/>
-    <w:uiPriority w:val="99"/>
-    <w:semiHidden/>
-    <w:unhideWhenUsed/>
-  </w:style>
-  <w:style w:type="paragraph" w:styleId="BalloonText">
-    <w:name w:val="Balloon Text"/>
-    <w:basedOn w:val="Normal"/>
-    <w:link w:val="BalloonTextChar"/>
-    <w:uiPriority w:val="99"/>
-    <w:semiHidden/>
-    <w:unhideWhenUsed/>
-    <w:rsid w:val="00732F9D"/>
-    <w:pPr>
-      <w:spacing w:after="0" w:line="240" w:lineRule="auto"/>
-    </w:pPr>
-    <w:rPr>
-      <w:rFonts w:ascii="Tahoma" w:hAnsi="Tahoma" w:cs="Tahoma"/>
-      <w:sz w:val="16"/>
-      <w:szCs w:val="16"/>
-    </w:rPr>
-  </w:style>
-  <w:style w:type="character" w:customStyle="1" w:styleId="BalloonTextChar">
-    <w:name w:val="Balloon Text Char"/>
-    <w:basedOn w:val="DefaultParagraphFont"/>
-    <w:link w:val="BalloonText"/>
-    <w:uiPriority w:val="99"/>
-    <w:semiHidden/>
-    <w:rsid w:val="00732F9D"/>
-    <w:rPr>
-      <w:rFonts w:ascii="Tahoma" w:hAnsi="Tahoma" w:cs="Tahoma"/>
-      <w:sz w:val="16"/>
-      <w:szCs w:val="16"/>
-    </w:rPr>
-  </w:style>
-  <w:style w:type="character" w:styleId="Hyperlink">
-    <w:name w:val="Hyperlink"/>
-    <w:basedOn w:val="DefaultParagraphFont"/>
-    <w:uiPriority w:val="99"/>
-    <w:semiHidden/>
-    <w:unhideWhenUsed/>
-    <w:rsid w:val="004F474D"/>
-    <w:rPr>
-      <w:color w:val="0000FF"/>
-      <w:u w:val="single"/>
-    </w:rPr>
-  </w:style>
-</w:styles>
-</file>
-
-<file path=word/stylesWithEffects.xml><?xml version="1.0" encoding="utf-8"?>
-<w:styles xmlns:wpc="http://schemas.microsoft.com/office/word/2010/wordprocessingCanvas" xmlns:mc="http://schemas.openxmlformats.org/markup-compatibility/2006" xmlns:o="urn:schemas-microsoft-com:office:office" xmlns:r="http://schemas.openxmlformats.org/officeDocument/2006/relationships" xmlns:m="http://schemas.openxmlformats.org/officeDocument/2006/math" xmlns:v="urn:schemas-microsoft-com:vml" xmlns:wp14="http://schemas.microsoft.com/office/word/2010/wordprocessingDrawing" xmlns:wp="http://schemas.openxmlformats.org/drawingml/2006/wordprocessingDrawing" xmlns:w10="urn:schemas-microsoft-com:office:word" xmlns:w="http://schemas.openxmlformats.org/wordprocessingml/2006/main" xmlns:w14="http://schemas.microsoft.com/office/word/2010/wordml" xmlns:wpg="http://schemas.microsoft.com/office/word/2010/wordprocessingGroup" xmlns:wpi="http://schemas.microsoft.com/office/word/2010/wordprocessingInk" xmlns:wne="http://schemas.microsoft.com/office/word/2006/wordml" xmlns:wps="http://schemas.microsoft.com/office/word/2010/wordprocessingShape" mc:Ignorable="w14 wp14">
-  <w:docDefaults>
-    <w:rPrDefault>
-      <w:rPr>
-        <w:rFonts w:asciiTheme="minorHAnsi" w:eastAsiaTheme="minorHAnsi" w:hAnsiTheme="minorHAnsi" w:cstheme="minorBidi"/>
-        <w:sz w:val="22"/>
-        <w:szCs w:val="22"/>
-        <w:lang w:val="en-US" w:eastAsia="en-US" w:bidi="ar-SA"/>
-      </w:rPr>
-    </w:rPrDefault>
-    <w:pPrDefault>
-      <w:pPr>
-        <w:spacing w:after="200" w:line="276" w:lineRule="auto"/>
-      </w:pPr>
-    </w:pPrDefault>
-  </w:docDefaults>
-  <w:latentStyles w:defLockedState="0" w:defUIPriority="99" w:defSemiHidden="1" w:defUnhideWhenUsed="1" w:defQFormat="0" w:count="267">
-    <w:lsdException w:name="Normal" w:semiHidden="0" w:uiPriority="0" w:unhideWhenUsed="0" w:qFormat="1"/>
-    <w:lsdException w:name="heading 1" w:semiHidden="0" w:uiPriority="9" w:unhideWhenUsed="0" w:qFormat="1"/>
-    <w:lsdException w:name="heading 2" w:uiPriority="9" w:qFormat="1"/>
-    <w:lsdException w:name="heading 3" w:uiPriority="9" w:qFormat="1"/>
-    <w:lsdException w:name="heading 4" w:uiPriority="9" w:qFormat="1"/>
-    <w:lsdException w:name="heading 5" w:uiPriority="9" w:qFormat="1"/>
-    <w:lsdException w:name="heading 6" w:uiPriority="9" w:qFormat="1"/>
-    <w:lsdException w:name="heading 7" w:uiPriority="9" w:qFormat="1"/>
-    <w:lsdException w:name="heading 8" w:uiPriority="9" w:qFormat="1"/>
-    <w:lsdException w:name="heading 9" w:uiPriority="9" w:qFormat="1"/>
-    <w:lsdException w:name="toc 1" w:uiPriority="39"/>
-    <w:lsdException w:name="toc 2" w:uiPriority="39"/>
-    <w:lsdException w:name="toc 3" w:uiPriority="39"/>
-    <w:lsdException w:name="toc 4" w:uiPriority="39"/>
-    <w:lsdException w:name="toc 5" w:uiPriority="39"/>
-    <w:lsdException w:name="toc 6" w:uiPriority="39"/>
-    <w:lsdException w:name="toc 7" w:uiPriority="39"/>
-    <w:lsdException w:name="toc 8" w:uiPriority="39"/>
-    <w:lsdException w:name="toc 9" w:uiPriority="39"/>
-    <w:lsdException w:name="caption" w:uiPriority="35" w:qFormat="1"/>
-    <w:lsdException w:name="Title" w:semiHidden="0" w:uiPriority="10" w:unhideWhenUsed="0" w:qFormat="1"/>
-    <w:lsdException w:name="Default Paragraph Font" w:uiPriority="1"/>
-    <w:lsdException w:name="Subtitle" w:semiHidden="0" w:uiPriority="11" w:unhideWhenUsed="0" w:qFormat="1"/>
-    <w:lsdException w:name="Strong" w:semiHidden="0" w:uiPriority="22" w:unhideWhenUsed="0" w:qFormat="1"/>
-    <w:lsdException w:name="Emphasis" w:semiHidden="0" w:uiPriority="20" w:unhideWhenUsed="0" w:qFormat="1"/>
-    <w:lsdException w:name="Table Grid" w:semiHidden="0" w:uiPriority="59" w:unhideWhenUsed="0"/>
-    <w:lsdException w:name="Placeholder Text" w:unhideWhenUsed="0"/>
-    <w:lsdException w:name="No Spacing" w:semiHidden="0" w:uiPriority="1" w:unhideWhenUsed="0" w:qFormat="1"/>
-    <w:lsdException w:name="Light Shading" w:semiHidden="0" w:uiPriority="60" w:unhideWhenUsed="0"/>
-    <w:lsdException w:name="Light List" w:semiHidden="0" w:uiPriority="61" w:unhideWhenUsed="0"/>
-    <w:lsdException w:name="Light Grid" w:semiHidden="0" w:uiPriority="62" w:unhideWhenUsed="0"/>
-    <w:lsdException w:name="Medium Shading 1" w:semiHidden="0" w:uiPriority="63" w:unhideWhenUsed="0"/>
-    <w:lsdException w:name="Medium Shading 2" w:semiHidden="0" w:uiPriority="64" w:unhideWhenUsed="0"/>
-    <w:lsdException w:name="Medium List 1" w:semiHidden="0" w:uiPriority="65" w:unhideWhenUsed="0"/>
-    <w:lsdException w:name="Medium List 2" w:semiHidden="0" w:uiPriority="66" w:unhideWhenUsed="0"/>
-    <w:lsdException w:name="Medium Grid 1" w:semiHidden="0" w:uiPriority="67" w:unhideWhenUsed="0"/>
-    <w:lsdException w:name="Medium Grid 2" w:semiHidden="0" w:uiPriority="68" w:unhideWhenUsed="0"/>
-    <w:lsdException w:name="Medium Grid 3" w:semiHidden="0" w:uiPriority="69" w:unhideWhenUsed="0"/>
-    <w:lsdException w:name="Dark List" w:semiHidden="0" w:uiPriority="70" w:unhideWhenUsed="0"/>
-    <w:lsdException w:name="Colorful Shading" w:semiHidden="0" w:uiPriority="71" w:unhideWhenUsed="0"/>
-    <w:lsdException w:name="Colorful List" w:semiHidden="0" w:uiPriority="72" w:unhideWhenUsed="0"/>
-    <w:lsdException w:name="Colorful Grid" w:semiHidden="0" w:uiPriority="73" w:unhideWhenUsed="0"/>
-    <w:lsdException w:name="Light Shading Accent 1" w:semiHidden="0" w:uiPriority="60" w:unhideWhenUsed="0"/>
-    <w:lsdException w:name="Light List Accent 1" w:semiHidden="0" w:uiPriority="61" w:unhideWhenUsed="0"/>
-    <w:lsdException w:name="Light Grid Accent 1" w:semiHidden="0" w:uiPriority="62" w:unhideWhenUsed="0"/>
-    <w:lsdException w:name="Medium Shading 1 Accent 1" w:semiHidden="0" w:uiPriority="63" w:unhideWhenUsed="0"/>
-    <w:lsdException w:name="Medium Shading 2 Accent 1" w:semiHidden="0" w:uiPriority="64" w:unhideWhenUsed="0"/>
-    <w:lsdException w:name="Medium List 1 Accent 1" w:semiHidden="0" w:uiPriority="65" w:unhideWhenUsed="0"/>
-    <w:lsdException w:name="Revision" w:unhideWhenUsed="0"/>
-    <w:lsdException w:name="List Paragraph" w:semiHidden="0" w:uiPriority="34" w:unhideWhenUsed="0" w:qFormat="1"/>
-    <w:lsdException w:name="Quote" w:semiHidden="0" w:uiPriority="29" w:unhideWhenUsed="0" w:qFormat="1"/>
-    <w:lsdException w:name="Intense Quote" w:semiHidden="0" w:uiPriority="30" w:unhideWhenUsed="0" w:qFormat="1"/>
-    <w:lsdException w:name="Medium List 2 Accent 1" w:semiHidden="0" w:uiPriority="66" w:unhideWhenUsed="0"/>
-    <w:lsdException w:name="Medium Grid 1 Accent 1" w:semiHidden="0" w:uiPriority="67" w:unhideWhenUsed="0"/>
-    <w:lsdException w:name="Medium Grid 2 Accent 1" w:semiHidden="0" w:uiPriority="68" w:unhideWhenUsed="0"/>
-    <w:lsdException w:name="Medium Grid 3 Accent 1" w:semiHidden="0" w:uiPriority="69" w:unhideWhenUsed="0"/>
-    <w:lsdException w:name="Dark List Accent 1" w:semiHidden="0" w:uiPriority="70" w:unhideWhenUsed="0"/>
-    <w:lsdException w:name="Colorful Shading Accent 1" w:semiHidden="0" w:uiPriority="71" w:unhideWhenUsed="0"/>
-    <w:lsdException w:name="Colorful List Accent 1" w:semiHidden="0" w:uiPriority="72" w:unhideWhenUsed="0"/>
-    <w:lsdException w:name="Colorful Grid Accent 1" w:semiHidden="0" w:uiPriority="73" w:unhideWhenUsed="0"/>
-    <w:lsdException w:name="Light Shading Accent 2" w:semiHidden="0" w:uiPriority="60" w:unhideWhenUsed="0"/>
-    <w:lsdException w:name="Light List Accent 2" w:semiHidden="0" w:uiPriority="61" w:unhideWhenUsed="0"/>
-    <w:lsdException w:name="Light Grid Accent 2" w:semiHidden="0" w:uiPriority="62" w:unhideWhenUsed="0"/>
-    <w:lsdException w:name="Medium Shading 1 Accent 2" w:semiHidden="0" w:uiPriority="63" w:unhideWhenUsed="0"/>
-    <w:lsdException w:name="Medium Shading 2 Accent 2" w:semiHidden="0" w:uiPriority="64" w:unhideWhenUsed="0"/>
-    <w:lsdException w:name="Medium List 1 Accent 2" w:semiHidden="0" w:uiPriority="65" w:unhideWhenUsed="0"/>
-    <w:lsdException w:name="Medium List 2 Accent 2" w:semiHidden="0" w:uiPriority="66" w:unhideWhenUsed="0"/>
-    <w:lsdException w:name="Medium Grid 1 Accent 2" w:semiHidden="0" w:uiPriority="67" w:unhideWhenUsed="0"/>
-    <w:lsdException w:name="Medium Grid 2 Accent 2" w:semiHidden="0" w:uiPriority="68" w:unhideWhenUsed="0"/>
-    <w:lsdException w:name="Medium Grid 3 Accent 2" w:semiHidden="0" w:uiPriority="69" w:unhideWhenUsed="0"/>
-    <w:lsdException w:name="Dark List Accent 2" w:semiHidden="0" w:uiPriority="70" w:unhideWhenUsed="0"/>
-    <w:lsdException w:name="Colorful Shading Accent 2" w:semiHidden="0" w:uiPriority="71" w:unhideWhenUsed="0"/>
-    <w:lsdException w:name="Colorful List Accent 2" w:semiHidden="0" w:uiPriority="72" w:unhideWhenUsed="0"/>
-    <w:lsdException w:name="Colorful Grid Accent 2" w:semiHidden="0" w:uiPriority="73" w:unhideWhenUsed="0"/>
-    <w:lsdException w:name="Light Shading Accent 3" w:semiHidden="0" w:uiPriority="60" w:unhideWhenUsed="0"/>
-    <w:lsdException w:name="Light List Accent 3" w:semiHidden="0" w:uiPriority="61" w:unhideWhenUsed="0"/>
-    <w:lsdException w:name="Light Grid Accent 3" w:semiHidden="0" w:uiPriority="62" w:unhideWhenUsed="0"/>
-    <w:lsdException w:name="Medium Shading 1 Accent 3" w:semiHidden="0" w:uiPriority="63" w:unhideWhenUsed="0"/>
-    <w:lsdException w:name="Medium Shading 2 Accent 3" w:semiHidden="0" w:uiPriority="64" w:unhideWhenUsed="0"/>
-    <w:lsdException w:name="Medium List 1 Accent 3" w:semiHidden="0" w:uiPriority="65" w:unhideWhenUsed="0"/>
-    <w:lsdException w:name="Medium List 2 Accent 3" w:semiHidden="0" w:uiPriority="66" w:unhideWhenUsed="0"/>
-    <w:lsdException w:name="Medium Grid 1 Accent 3" w:semiHidden="0" w:uiPriority="67" w:unhideWhenUsed="0"/>
-    <w:lsdException w:name="Medium Grid 2 Accent 3" w:semiHidden="0" w:uiPriority="68" w:unhideWhenUsed="0"/>
-    <w:lsdException w:name="Medium Grid 3 Accent 3" w:semiHidden="0" w:uiPriority="69" w:unhideWhenUsed="0"/>
-    <w:lsdException w:name="Dark List Accent 3" w:semiHidden="0" w:uiPriority="70" w:unhideWhenUsed="0"/>
-    <w:lsdException w:name="Colorful Shading Accent 3" w:semiHidden="0" w:uiPriority="71" w:unhideWhenUsed="0"/>
-    <w:lsdException w:name="Colorful List Accent 3" w:semiHidden="0" w:uiPriority="72" w:unhideWhenUsed="0"/>
-    <w:lsdException w:name="Colorful Grid Accent 3" w:semiHidden="0" w:uiPriority="73" w:unhideWhenUsed="0"/>
-    <w:lsdException w:name="Light Shading Accent 4" w:semiHidden="0" w:uiPriority="60" w:unhideWhenUsed="0"/>
-    <w:lsdException w:name="Light List Accent 4" w:semiHidden="0" w:uiPriority="61" w:unhideWhenUsed="0"/>
-    <w:lsdException w:name="Light Grid Accent 4" w:semiHidden="0" w:uiPriority="62" w:unhideWhenUsed="0"/>
-    <w:lsdException w:name="Medium Shading 1 Accent 4" w:semiHidden="0" w:uiPriority="63" w:unhideWhenUsed="0"/>
-    <w:lsdException w:name="Medium Shading 2 Accent 4" w:semiHidden="0" w:uiPriority="64" w:unhideWhenUsed="0"/>
-    <w:lsdException w:name="Medium List 1 Accent 4" w:semiHidden="0" w:uiPriority="65" w:unhideWhenUsed="0"/>
-    <w:lsdException w:name="Medium List 2 Accent 4" w:semiHidden="0" w:uiPriority="66" w:unhideWhenUsed="0"/>
-    <w:lsdException w:name="Medium Grid 1 Accent 4" w:semiHidden="0" w:uiPriority="67" w:unhideWhenUsed="0"/>
-    <w:lsdException w:name="Medium Grid 2 Accent 4" w:semiHidden="0" w:uiPriority="68" w:unhideWhenUsed="0"/>
-    <w:lsdException w:name="Medium Grid 3 Accent 4" w:semiHidden="0" w:uiPriority="69" w:unhideWhenUsed="0"/>
-    <w:lsdException w:name="Dark List Accent 4" w:semiHidden="0" w:uiPriority="70" w:unhideWhenUsed="0"/>
-    <w:lsdException w:name="Colorful Shading Accent 4" w:semiHidden="0" w:uiPriority="71" w:unhideWhenUsed="0"/>
-    <w:lsdException w:name="Colorful List Accent 4" w:semiHidden="0" w:uiPriority="72" w:unhideWhenUsed="0"/>
-    <w:lsdException w:name="Colorful Grid Accent 4" w:semiHidden="0" w:uiPriority="73" w:unhideWhenUsed="0"/>
-    <w:lsdException w:name="Light Shading Accent 5" w:semiHidden="0" w:uiPriority="60" w:unhideWhenUsed="0"/>
-    <w:lsdException w:name="Light List Accent 5" w:semiHidden="0" w:uiPriority="61" w:unhideWhenUsed="0"/>
-    <w:lsdException w:name="Light Grid Accent 5" w:semiHidden="0" w:uiPriority="62" w:unhideWhenUsed="0"/>
-    <w:lsdException w:name="Medium Shading 1 Accent 5" w:semiHidden="0" w:uiPriority="63" w:unhideWhenUsed="0"/>
-    <w:lsdException w:name="Medium Shading 2 Accent 5" w:semiHidden="0" w:uiPriority="64" w:unhideWhenUsed="0"/>
-    <w:lsdException w:name="Medium List 1 Accent 5" w:semiHidden="0" w:uiPriority="65" w:unhideWhenUsed="0"/>
-    <w:lsdException w:name="Medium List 2 Accent 5" w:semiHidden="0" w:uiPriority="66" w:unhideWhenUsed="0"/>
-    <w:lsdException w:name="Medium Grid 1 Accent 5" w:semiHidden="0" w:uiPriority="67" w:unhideWhenUsed="0"/>
-    <w:lsdException w:name="Medium Grid 2 Accent 5" w:semiHidden="0" w:uiPriority="68" w:unhideWhenUsed="0"/>
-    <w:lsdException w:name="Medium Grid 3 Accent 5" w:semiHidden="0" w:uiPriority="69" w:unhideWhenUsed="0"/>
-    <w:lsdException w:name="Dark List Accent 5" w:semiHidden="0" w:uiPriority="70" w:unhideWhenUsed="0"/>
-    <w:lsdException w:name="Colorful Shading Accent 5" w:semiHidden="0" w:uiPriority="71" w:unhideWhenUsed="0"/>
-    <w:lsdException w:name="Colorful List Accent 5" w:semiHidden="0" w:uiPriority="72" w:unhideWhenUsed="0"/>
-    <w:lsdException w:name="Colorful Grid Accent 5" w:semiHidden="0" w:uiPriority="73" w:unhideWhenUsed="0"/>
-    <w:lsdException w:name="Light Shading Accent 6" w:semiHidden="0" w:uiPriority="60" w:unhideWhenUsed="0"/>
-    <w:lsdException w:name="Light List Accent 6" w:semiHidden="0" w:uiPriority="61" w:unhideWhenUsed="0"/>
-    <w:lsdException w:name="Light Grid Accent 6" w:semiHidden="0" w:uiPriority="62" w:unhideWhenUsed="0"/>
-    <w:lsdException w:name="Medium Shading 1 Accent 6" w:semiHidden="0" w:uiPriority="63" w:unhideWhenUsed="0"/>
-    <w:lsdException w:name="Medium Shading 2 Accent 6" w:semiHidden="0" w:uiPriority="64" w:unhideWhenUsed="0"/>
-    <w:lsdException w:name="Medium List 1 Accent 6" w:semiHidden="0" w:uiPriority="65" w:unhideWhenUsed="0"/>
-    <w:lsdException w:name="Medium List 2 Accent 6" w:semiHidden="0" w:uiPriority="66" w:unhideWhenUsed="0"/>
-    <w:lsdException w:name="Medium Grid 1 Accent 6" w:semiHidden="0" w:uiPriority="67" w:unhideWhenUsed="0"/>
-    <w:lsdException w:name="Medium Grid 2 Accent 6" w:semiHidden="0" w:uiPriority="68" w:unhideWhenUsed="0"/>
-    <w:lsdException w:name="Medium Grid 3 Accent 6" w:semiHidden="0" w:uiPriority="69" w:unhideWhenUsed="0"/>
-    <w:lsdException w:name="Dark List Accent 6" w:semiHidden="0" w:uiPriority="70" w:unhideWhenUsed="0"/>
-    <w:lsdException w:name="Colorful Shading Accent 6" w:semiHidden="0" w:uiPriority="71" w:unhideWhenUsed="0"/>
-    <w:lsdException w:name="Colorful List Accent 6" w:semiHidden="0" w:uiPriority="72" w:unhideWhenUsed="0"/>
-    <w:lsdException w:name="Colorful Grid Accent 6" w:semiHidden="0" w:uiPriority="73" w:unhideWhenUsed="0"/>
-    <w:lsdException w:name="Subtle Emphasis" w:semiHidden="0" w:uiPriority="19" w:unhideWhenUsed="0" w:qFormat="1"/>
-    <w:lsdException w:name="Intense Emphasis" w:semiHidden="0" w:uiPriority="21" w:unhideWhenUsed="0" w:qFormat="1"/>
-    <w:lsdException w:name="Subtle Reference" w:semiHidden="0" w:uiPriority="31" w:unhideWhenUsed="0" w:qFormat="1"/>
-    <w:lsdException w:name="Intense Reference" w:semiHidden="0" w:uiPriority="32" w:unhideWhenUsed="0" w:qFormat="1"/>
-    <w:lsdException w:name="Book Title" w:semiHidden="0" w:uiPriority="33" w:unhideWhenUsed="0" w:qFormat="1"/>
-    <w:lsdException w:name="Bibliography" w:uiPriority="37"/>
-    <w:lsdException w:name="TOC Heading" w:uiPriority="39" w:qFormat="1"/>
+  <w:latentStyles w:defLockedState="0" w:defUIPriority="99" w:defSemiHidden="0" w:defUnhideWhenUsed="0" w:defQFormat="0" w:count="376">
+    <w:lsdException w:name="Normal" w:uiPriority="0" w:qFormat="1"/>
+    <w:lsdException w:name="heading 1" w:uiPriority="9" w:qFormat="1"/>
+    <w:lsdException w:name="heading 2" w:semiHidden="1" w:uiPriority="9" w:unhideWhenUsed="1" w:qFormat="1"/>
+    <w:lsdException w:name="heading 3" w:semiHidden="1" w:uiPriority="9" w:unhideWhenUsed="1" w:qFormat="1"/>
+    <w:lsdException w:name="heading 4" w:semiHidden="1" w:uiPriority="9" w:unhideWhenUsed="1" w:qFormat="1"/>
+    <w:lsdException w:name="heading 5" w:semiHidden="1" w:uiPriority="9" w:unhideWhenUsed="1" w:qFormat="1"/>
+    <w:lsdException w:name="heading 6" w:semiHidden="1" w:uiPriority="9" w:unhideWhenUsed="1" w:qFormat="1"/>
+    <w:lsdException w:name="heading 7" w:semiHidden="1" w:uiPriority="9" w:unhideWhenUsed="1" w:qFormat="1"/>
+    <w:lsdException w:name="heading 8" w:semiHidden="1" w:uiPriority="9" w:unhideWhenUsed="1" w:qFormat="1"/>
+    <w:lsdException w:name="heading 9" w:semiHidden="1" w:uiPriority="9" w:unhideWhenUsed="1" w:qFormat="1"/>
+    <w:lsdException w:name="index 1" w:semiHidden="1" w:unhideWhenUsed="1"/>
+    <w:lsdException w:name="index 2" w:semiHidden="1" w:unhideWhenUsed="1"/>
+    <w:lsdException w:name="index 3" w:semiHidden="1" w:unhideWhenUsed="1"/>
+    <w:lsdException w:name="index 4" w:semiHidden="1" w:unhideWhenUsed="1"/>
+    <w:lsdException w:name="index 5" w:semiHidden="1" w:unhideWhenUsed="1"/>
+    <w:lsdException w:name="index 6" w:semiHidden="1" w:unhideWhenUsed="1"/>
+    <w:lsdException w:name="index 7" w:semiHidden="1" w:unhideWhenUsed="1"/>
+    <w:lsdException w:name="index 8" w:semiHidden="1" w:unhideWhenUsed="1"/>
+    <w:lsdException w:name="index 9" w:semiHidden="1" w:unhideWhenUsed="1"/>
+    <w:lsdException w:name="toc 1" w:semiHidden="1" w:uiPriority="39" w:unhideWhenUsed="1"/>
+    <w:lsdException w:name="toc 2" w:semiHidden="1" w:uiPriority="39" w:unhideWhenUsed="1"/>
+    <w:lsdException w:name="toc 3" w:semiHidden="1" w:uiPriority="39" w:unhideWhenUsed="1"/>
+    <w:lsdException w:name="toc 4" w:semiHidden="1" w:uiPriority="39" w:unhideWhenUsed="1"/>
+    <w:lsdException w:name="toc 5" w:semiHidden="1" w:uiPriority="39" w:unhideWhenUsed="1"/>
+    <w:lsdException w:name="toc 6" w:semiHidden="1" w:uiPriority="39" w:unhideWhenUsed="1"/>
+    <w:lsdException w:name="toc 7" w:semiHidden="1" w:uiPriority="39" w:unhideWhenUsed="1"/>
+    <w:lsdException w:name="toc 8" w:semiHidden="1" w:uiPriority="39" w:unhideWhenUsed="1"/>
+    <w:lsdException w:name="toc 9" w:semiHidden="1" w:uiPriority="39" w:unhideWhenUsed="1"/>
+    <w:lsdException w:name="Normal Indent" w:semiHidden="1" w:unhideWhenUsed="1"/>
+    <w:lsdException w:name="footnote text" w:semiHidden="1" w:unhideWhenUsed="1"/>
+    <w:lsdException w:name="annotation text" w:semiHidden="1" w:unhideWhenUsed="1"/>
+    <w:lsdException w:name="header" w:semiHidden="1" w:unhideWhenUsed="1"/>
+    <w:lsdException w:name="footer" w:semiHidden="1" w:unhideWhenUsed="1"/>
+    <w:lsdException w:name="index heading" w:semiHidden="1" w:unhideWhenUsed="1"/>
+    <w:lsdException w:name="caption" w:semiHidden="1" w:uiPriority="35" w:unhideWhenUsed="1" w:qFormat="1"/>
+    <w:lsdException w:name="table of figures" w:semiHidden="1" w:unhideWhenUsed="1"/>
+    <w:lsdException w:name="envelope address" w:semiHidden="1" w:unhideWhenUsed="1"/>
+    <w:lsdException w:name="envelope return" w:semiHidden="1" w:unhideWhenUsed="1"/>
+    <w:lsdException w:name="footnote reference" w:semiHidden="1" w:unhideWhenUsed="1"/>
+    <w:lsdException w:name="annotation reference" w:semiHidden="1" w:unhideWhenUsed="1"/>
+    <w:lsdException w:name="line number" w:semiHidden="1" w:unhideWhenUsed="1"/>
+    <w:lsdException w:name="page number" w:semiHidden="1" w:unhideWhenUsed="1"/>
+    <w:lsdException w:name="endnote reference" w:semiHidden="1" w:unhideWhenUsed="1"/>
+    <w:lsdException w:name="endnote text" w:semiHidden="1" w:unhideWhenUsed="1"/>
+    <w:lsdException w:name="table of authorities" w:semiHidden="1" w:unhideWhenUsed="1"/>
+    <w:lsdException w:name="macro" w:semiHidden="1" w:unhideWhenUsed="1"/>
+    <w:lsdException w:name="toa heading" w:semiHidden="1" w:unhideWhenUsed="1"/>
+    <w:lsdException w:name="List" w:semiHidden="1" w:unhideWhenUsed="1"/>
+    <w:lsdException w:name="List Bullet" w:semiHidden="1" w:unhideWhenUsed="1"/>
+    <w:lsdException w:name="List Number" w:semiHidden="1" w:unhideWhenUsed="1"/>
+    <w:lsdException w:name="List 2" w:semiHidden="1" w:unhideWhenUsed="1"/>
+    <w:lsdException w:name="List 3" w:semiHidden="1" w:unhideWhenUsed="1"/>
+    <w:lsdException w:name="List 4" w:semiHidden="1" w:unhideWhenUsed="1"/>
+    <w:lsdException w:name="List 5" w:semiHidden="1" w:unhideWhenUsed="1"/>
+    <w:lsdException w:name="List Bullet 2" w:semiHidden="1" w:unhideWhenUsed="1"/>
+    <w:lsdException w:name="List Bullet 3" w:semiHidden="1" w:unhideWhenUsed="1"/>
+    <w:lsdException w:name="List Bullet 4" w:semiHidden="1" w:unhideWhenUsed="1"/>
+    <w:lsdException w:name="List Bullet 5" w:semiHidden="1" w:unhideWhenUsed="1"/>
+    <w:lsdException w:name="List Number 2" w:semiHidden="1" w:unhideWhenUsed="1"/>
+    <w:lsdException w:name="List Number 3" w:semiHidden="1" w:unhideWhenUsed="1"/>
+    <w:lsdException w:name="List Number 4" w:semiHidden="1" w:unhideWhenUsed="1"/>
+    <w:lsdException w:name="List Number 5" w:semiHidden="1" w:unhideWhenUsed="1"/>
+    <w:lsdException w:name="Title" w:uiPriority="10" w:qFormat="1"/>
+    <w:lsdException w:name="Closing" w:semiHidden="1" w:unhideWhenUsed="1"/>
+    <w:lsdException w:name="Signature" w:semiHidden="1" w:unhideWhenUsed="1"/>
+    <w:lsdException w:name="Default Paragraph Font" w:semiHidden="1" w:uiPriority="1" w:unhideWhenUsed="1"/>
+    <w:lsdException w:name="Body Text" w:semiHidden="1" w:unhideWhenUsed="1"/>
+    <w:lsdException w:name="Body Text Indent" w:semiHidden="1" w:unhideWhenUsed="1"/>
+    <w:lsdException w:name="List Continue" w:semiHidden="1" w:unhideWhenUsed="1"/>
+    <w:lsdException w:name="List Continue 2" w:semiHidden="1" w:unhideWhenUsed="1"/>
+    <w:lsdException w:name="List Continue 3" w:semiHidden="1" w:unhideWhenUsed="1"/>
+    <w:lsdException w:name="List Continue 4" w:semiHidden="1" w:unhideWhenUsed="1"/>
+    <w:lsdException w:name="List Continue 5" w:semiHidden="1" w:unhideWhenUsed="1"/>
+    <w:lsdException w:name="Message Header" w:semiHidden="1" w:unhideWhenUsed="1"/>
+    <w:lsdException w:name="Subtitle" w:uiPriority="11" w:qFormat="1"/>
+    <w:lsdException w:name="Salutation" w:semiHidden="1" w:unhideWhenUsed="1"/>
+    <w:lsdException w:name="Date" w:semiHidden="1" w:unhideWhenUsed="1"/>
+    <w:lsdException w:name="Body Text First Indent" w:semiHidden="1" w:unhideWhenUsed="1"/>
+    <w:lsdException w:name="Body Text First Indent 2" w:semiHidden="1" w:unhideWhenUsed="1"/>
+    <w:lsdException w:name="Note Heading" w:semiHidden="1" w:unhideWhenUsed="1"/>
+    <w:lsdException w:name="Body Text 2" w:semiHidden="1" w:unhideWhenUsed="1"/>
+    <w:lsdException w:name="Body Text 3" w:semiHidden="1" w:unhideWhenUsed="1"/>
+    <w:lsdException w:name="Body Text Indent 2" w:semiHidden="1" w:unhideWhenUsed="1"/>
+    <w:lsdException w:name="Body Text Indent 3" w:semiHidden="1" w:unhideWhenUsed="1"/>
+    <w:lsdException w:name="Block Text" w:semiHidden="1" w:unhideWhenUsed="1"/>
+    <w:lsdException w:name="Hyperlink" w:semiHidden="1" w:unhideWhenUsed="1"/>
+    <w:lsdException w:name="FollowedHyperlink" w:semiHidden="1" w:unhideWhenUsed="1"/>
+    <w:lsdException w:name="Strong" w:uiPriority="22" w:qFormat="1"/>
+    <w:lsdException w:name="Emphasis" w:uiPriority="20" w:qFormat="1"/>
+    <w:lsdException w:name="Document Map" w:semiHidden="1" w:unhideWhenUsed="1"/>
+    <w:lsdException w:name="Plain Text" w:semiHidden="1" w:unhideWhenUsed="1"/>
+    <w:lsdException w:name="E-mail Signature" w:semiHidden="1" w:unhideWhenUsed="1"/>
+    <w:lsdException w:name="HTML Top of Form" w:semiHidden="1" w:unhideWhenUsed="1"/>
+    <w:lsdException w:name="HTML Bottom of Form" w:semiHidden="1" w:unhideWhenUsed="1"/>
+    <w:lsdException w:name="Normal (Web)" w:semiHidden="1" w:unhideWhenUsed="1"/>
+    <w:lsdException w:name="HTML Acronym" w:semiHidden="1" w:unhideWhenUsed="1"/>
+    <w:lsdException w:name="HTML Address" w:semiHidden="1" w:unhideWhenUsed="1"/>
+    <w:lsdException w:name="HTML Cite" w:semiHidden="1" w:unhideWhenUsed="1"/>
+    <w:lsdException w:name="HTML Code" w:semiHidden="1" w:unhideWhenUsed="1"/>
+    <w:lsdException w:name="HTML Definition" w:semiHidden="1" w:unhideWhenUsed="1"/>
+    <w:lsdException w:name="HTML Keyboard" w:semiHidden="1" w:unhideWhenUsed="1"/>
+    <w:lsdException w:name="HTML Preformatted" w:semiHidden="1" w:unhideWhenUsed="1"/>
+    <w:lsdException w:name="HTML Sample" w:semiHidden="1" w:unhideWhenUsed="1"/>
+    <w:lsdException w:name="HTML Typewriter" w:semiHidden="1" w:unhideWhenUsed="1"/>
+    <w:lsdException w:name="HTML Variable" w:semiHidden="1" w:unhideWhenUsed="1"/>
+    <w:lsdException w:name="Normal Table" w:semiHidden="1" w:unhideWhenUsed="1"/>
+    <w:lsdException w:name="annotation subject" w:semiHidden="1" w:unhideWhenUsed="1"/>
+    <w:lsdException w:name="No List" w:semiHidden="1" w:unhideWhenUsed="1"/>
+    <w:lsdException w:name="Outline List 1" w:semiHidden="1" w:unhideWhenUsed="1"/>
+    <w:lsdException w:name="Outline List 2" w:semiHidden="1" w:unhideWhenUsed="1"/>
+    <w:lsdException w:name="Outline List 3" w:semiHidden="1" w:unhideWhenUsed="1"/>
+    <w:lsdException w:name="Table Simple 1" w:semiHidden="1" w:unhideWhenUsed="1"/>
+    <w:lsdException w:name="Table Simple 2" w:semiHidden="1" w:unhideWhenUsed="1"/>
+    <w:lsdException w:name="Table Simple 3" w:semiHidden="1" w:unhideWhenUsed="1"/>
+    <w:lsdException w:name="Table Classic 1" w:semiHidden="1" w:unhideWhenUsed="1"/>
+    <w:lsdException w:name="Table Classic 2" w:semiHidden="1" w:unhideWhenUsed="1"/>
+    <w:lsdException w:name="Table Classic 3" w:semiHidden="1" w:unhideWhenUsed="1"/>
+    <w:lsdException w:name="Table Classic 4" w:semiHidden="1" w:unhideWhenUsed="1"/>
+    <w:lsdException w:name="Table Colorful 1" w:semiHidden="1" w:unhideWhenUsed="1"/>
+    <w:lsdException w:name="Table Colorful 2" w:semiHidden="1" w:unhideWhenUsed="1"/>
+    <w:lsdException w:name="Table Colorful 3" w:semiHidden="1" w:unhideWhenUsed="1"/>
+    <w:lsdException w:name="Table Columns 1" w:semiHidden="1" w:unhideWhenUsed="1"/>
+    <w:lsdException w:name="Table Columns 2" w:semiHidden="1" w:unhideWhenUsed="1"/>
+    <w:lsdException w:name="Table Columns 3" w:semiHidden="1" w:unhideWhenUsed="1"/>
+    <w:lsdException w:name="Table Columns 4" w:semiHidden="1" w:unhideWhenUsed="1"/>
+    <w:lsdException w:name="Table Columns 5" w:semiHidden="1" w:unhideWhenUsed="1"/>
+    <w:lsdException w:name="Table Grid 1" w:semiHidden="1" w:unhideWhenUsed="1"/>
+    <w:lsdException w:name="Table Grid 2" w:semiHidden="1" w:unhideWhenUsed="1"/>
+    <w:lsdException w:name="Table Grid 3" w:semiHidden="1" w:unhideWhenUsed="1"/>
+    <w:lsdException w:name="Table Grid 4" w:semiHidden="1" w:unhideWhenUsed="1"/>
+    <w:lsdException w:name="Table Grid 5" w:semiHidden="1" w:unhideWhenUsed="1"/>
+    <w:lsdException w:name="Table Grid 6" w:semiHidden="1" w:unhideWhenUsed="1"/>
+    <w:lsdException w:name="Table Grid 7" w:semiHidden="1" w:unhideWhenUsed="1"/>
+    <w:lsdException w:name="Table Grid 8" w:semiHidden="1" w:unhideWhenUsed="1"/>
+    <w:lsdException w:name="Table List 1" w:semiHidden="1" w:unhideWhenUsed="1"/>
+    <w:lsdException w:name="Table List 2" w:semiHidden="1" w:unhideWhenUsed="1"/>
+    <w:lsdException w:name="Table List 3" w:semiHidden="1" w:unhideWhenUsed="1"/>
+    <w:lsdException w:name="Table List 4" w:semiHidden="1" w:unhideWhenUsed="1"/>
+    <w:lsdException w:name="Table List 5" w:semiHidden="1" w:unhideWhenUsed="1"/>
+    <w:lsdException w:name="Table List 6" w:semiHidden="1" w:unhideWhenUsed="1"/>
+    <w:lsdException w:name="Table List 7" w:semiHidden="1" w:unhideWhenUsed="1"/>
+    <w:lsdException w:name="Table List 8" w:semiHidden="1" w:unhideWhenUsed="1"/>
+    <w:lsdException w:name="Table 3D effects 1" w:semiHidden="1" w:unhideWhenUsed="1"/>
+    <w:lsdException w:name="Table 3D effects 2" w:semiHidden="1" w:unhideWhenUsed="1"/>
+    <w:lsdException w:name="Table 3D effects 3" w:semiHidden="1" w:unhideWhenUsed="1"/>
+    <w:lsdException w:name="Table Contemporary" w:semiHidden="1" w:unhideWhenUsed="1"/>
+    <w:lsdException w:name="Table Elegant" w:semiHidden="1" w:unhideWhenUsed="1"/>
+    <w:lsdException w:name="Table Professional" w:semiHidden="1" w:unhideWhenUsed="1"/>
+    <w:lsdException w:name="Table Subtle 1" w:semiHidden="1" w:unhideWhenUsed="1"/>
+    <w:lsdException w:name="Table Subtle 2" w:semiHidden="1" w:unhideWhenUsed="1"/>
+    <w:lsdException w:name="Table Web 1" w:semiHidden="1" w:unhideWhenUsed="1"/>
+    <w:lsdException w:name="Table Web 2" w:semiHidden="1" w:unhideWhenUsed="1"/>
+    <w:lsdException w:name="Table Web 3" w:semiHidden="1" w:unhideWhenUsed="1"/>
+    <w:lsdException w:name="Balloon Text" w:semiHidden="1" w:unhideWhenUsed="1"/>
+    <w:lsdException w:name="Table Grid" w:semiHidden="1" w:uiPriority="59" w:unhideWhenUsed="1"/>
+    <w:lsdException w:name="Table Theme" w:semiHidden="1" w:unhideWhenUsed="1"/>
+    <w:lsdException w:name="Placeholder Text" w:semiHidden="1"/>
+    <w:lsdException w:name="No Spacing" w:uiPriority="1" w:qFormat="1"/>
+    <w:lsdException w:name="Light Shading" w:uiPriority="60"/>
+    <w:lsdException w:name="Light List" w:uiPriority="61"/>
+    <w:lsdException w:name="Light Grid" w:uiPriority="62"/>
+    <w:lsdException w:name="Medium Shading 1" w:uiPriority="63"/>
+    <w:lsdException w:name="Medium Shading 2" w:uiPriority="64"/>
+    <w:lsdException w:name="Medium List 1" w:uiPriority="65"/>
+    <w:lsdException w:name="Medium List 2" w:uiPriority="66"/>
+    <w:lsdException w:name="Medium Grid 1" w:uiPriority="67"/>
+    <w:lsdException w:name="Medium Grid 2" w:uiPriority="68"/>
+    <w:lsdException w:name="Medium Grid 3" w:uiPriority="69"/>
+    <w:lsdException w:name="Dark List" w:uiPriority="70"/>
+    <w:lsdException w:name="Colorful Shading" w:uiPriority="71"/>
+    <w:lsdException w:name="Colorful List" w:uiPriority="72"/>
+    <w:lsdException w:name="Colorful Grid" w:uiPriority="73"/>
+    <w:lsdException w:name="Light Shading Accent 1" w:uiPriority="60"/>
+    <w:lsdException w:name="Light List Accent 1" w:uiPriority="61"/>
+    <w:lsdException w:name="Light Grid Accent 1" w:uiPriority="62"/>
+    <w:lsdException w:name="Medium Shading 1 Accent 1" w:uiPriority="63"/>
+    <w:lsdException w:name="Medium Shading 2 Accent 1" w:uiPriority="64"/>
+    <w:lsdException w:name="Medium List 1 Accent 1" w:uiPriority="65"/>
+    <w:lsdException w:name="Revision" w:semiHidden="1"/>
+    <w:lsdException w:name="List Paragraph" w:uiPriority="34" w:qFormat="1"/>
+    <w:lsdException w:name="Quote" w:uiPriority="29" w:qFormat="1"/>
+    <w:lsdException w:name="Intense Quote" w:uiPriority="30" w:qFormat="1"/>
+    <w:lsdException w:name="Medium List 2 Accent 1" w:uiPriority="66"/>
+    <w:lsdException w:name="Medium Grid 1 Accent 1" w:uiPriority="67"/>
+    <w:lsdException w:name="Medium Grid 2 Accent 1" w:uiPriority="68"/>
+    <w:lsdException w:name="Medium Grid 3 Accent 1" w:uiPriority="69"/>
+    <w:lsdException w:name="Dark List Accent 1" w:uiPriority="70"/>
+    <w:lsdException w:name="Colorful Shading Accent 1" w:uiPriority="71"/>
+    <w:lsdException w:name="Colorful List Accent 1" w:uiPriority="72"/>
+    <w:lsdException w:name="Colorful Grid Accent 1" w:uiPriority="73"/>
+    <w:lsdException w:name="Light Shading Accent 2" w:uiPriority="60"/>
+    <w:lsdException w:name="Light List Accent 2" w:uiPriority="61"/>
+    <w:lsdException w:name="Light Grid Accent 2" w:uiPriority="62"/>
+    <w:lsdException w:name="Medium Shading 1 Accent 2" w:uiPriority="63"/>
+    <w:lsdException w:name="Medium Shading 2 Accent 2" w:uiPriority="64"/>
+    <w:lsdException w:name="Medium List 1 Accent 2" w:uiPriority="65"/>
+    <w:lsdException w:name="Medium List 2 Accent 2" w:uiPriority="66"/>
+    <w:lsdException w:name="Medium Grid 1 Accent 2" w:uiPriority="67"/>
+    <w:lsdException w:name="Medium Grid 2 Accent 2" w:uiPriority="68"/>
+    <w:lsdException w:name="Medium Grid 3 Accent 2" w:uiPriority="69"/>
+    <w:lsdException w:name="Dark List Accent 2" w:uiPriority="70"/>
+    <w:lsdException w:name="Colorful Shading Accent 2" w:uiPriority="71"/>
+    <w:lsdException w:name="Colorful List Accent 2" w:uiPriority="72"/>
+    <w:lsdException w:name="Colorful Grid Accent 2" w:uiPriority="73"/>
+    <w:lsdException w:name="Light Shading Accent 3" w:uiPriority="60"/>
+    <w:lsdException w:name="Light List Accent 3" w:uiPriority="61"/>
+    <w:lsdException w:name="Light Grid Accent 3" w:uiPriority="62"/>
+    <w:lsdException w:name="Medium Shading 1 Accent 3" w:uiPriority="63"/>
+    <w:lsdException w:name="Medium Shading 2 Accent 3" w:uiPriority="64"/>
+    <w:lsdException w:name="Medium List 1 Accent 3" w:uiPriority="65"/>
+    <w:lsdException w:name="Medium List 2 Accent 3" w:uiPriority="66"/>
+    <w:lsdException w:name="Medium Grid 1 Accent 3" w:uiPriority="67"/>
+    <w:lsdException w:name="Medium Grid 2 Accent 3" w:uiPriority="68"/>
+    <w:lsdException w:name="Medium Grid 3 Accent 3" w:uiPriority="69"/>
+    <w:lsdException w:name="Dark List Accent 3" w:uiPriority="70"/>
+    <w:lsdException w:name="Colorful Shading Accent 3" w:uiPriority="71"/>
+    <w:lsdException w:name="Colorful List Accent 3" w:uiPriority="72"/>
+    <w:lsdException w:name="Colorful Grid Accent 3" w:uiPriority="73"/>
+    <w:lsdException w:name="Light Shading Accent 4" w:uiPriority="60"/>
+    <w:lsdException w:name="Light List Accent 4" w:uiPriority="61"/>
+    <w:lsdException w:name="Light Grid Accent 4" w:uiPriority="62"/>
+    <w:lsdException w:name="Medium Shading 1 Accent 4" w:uiPriority="63"/>
+    <w:lsdException w:name="Medium Shading 2 Accent 4" w:uiPriority="64"/>
+    <w:lsdException w:name="Medium List 1 Accent 4" w:uiPriority="65"/>
+    <w:lsdException w:name="Medium List 2 Accent 4" w:uiPriority="66"/>
+    <w:lsdException w:name="Medium Grid 1 Accent 4" w:uiPriority="67"/>
+    <w:lsdException w:name="Medium Grid 2 Accent 4" w:uiPriority="68"/>
+    <w:lsdException w:name="Medium Grid 3 Accent 4" w:uiPriority="69"/>
+    <w:lsdException w:name="Dark List Accent 4" w:uiPriority="70"/>
+    <w:lsdException w:name="Colorful Shading Accent 4" w:uiPriority="71"/>
+    <w:lsdException w:name="Colorful List Accent 4" w:uiPriority="72"/>
+    <w:lsdException w:name="Colorful Grid Accent 4" w:uiPriority="73"/>
+    <w:lsdException w:name="Light Shading Accent 5" w:uiPriority="60"/>
+    <w:lsdException w:name="Light List Accent 5" w:uiPriority="61"/>
+    <w:lsdException w:name="Light Grid Accent 5" w:uiPriority="62"/>
+    <w:lsdException w:name="Medium Shading 1 Accent 5" w:uiPriority="63"/>
+    <w:lsdException w:name="Medium Shading 2 Accent 5" w:uiPriority="64"/>
+    <w:lsdException w:name="Medium List 1 Accent 5" w:uiPriority="65"/>
+    <w:lsdException w:name="Medium List 2 Accent 5" w:uiPriority="66"/>
+    <w:lsdException w:name="Medium Grid 1 Accent 5" w:uiPriority="67"/>
+    <w:lsdException w:name="Medium Grid 2 Accent 5" w:uiPriority="68"/>
+    <w:lsdException w:name="Medium Grid 3 Accent 5" w:uiPriority="69"/>
+    <w:lsdException w:name="Dark List Accent 5" w:uiPriority="70"/>
+    <w:lsdException w:name="Colorful Shading Accent 5" w:uiPriority="71"/>
+    <w:lsdException w:name="Colorful List Accent 5" w:uiPriority="72"/>
+    <w:lsdException w:name="Colorful Grid Accent 5" w:uiPriority="73"/>
+    <w:lsdException w:name="Light Shading Accent 6" w:uiPriority="60"/>
+    <w:lsdException w:name="Light List Accent 6" w:uiPriority="61"/>
+    <w:lsdException w:name="Light Grid Accent 6" w:uiPriority="62"/>
+    <w:lsdException w:name="Medium Shading 1 Accent 6" w:uiPriority="63"/>
+    <w:lsdException w:name="Medium Shading 2 Accent 6" w:uiPriority="64"/>
+    <w:lsdException w:name="Medium List 1 Accent 6" w:uiPriority="65"/>
+    <w:lsdException w:name="Medium List 2 Accent 6" w:uiPriority="66"/>
+    <w:lsdException w:name="Medium Grid 1 Accent 6" w:uiPriority="67"/>
+    <w:lsdException w:name="Medium Grid 2 Accent 6" w:uiPriority="68"/>
+    <w:lsdException w:name="Medium Grid 3 Accent 6" w:uiPriority="69"/>
+    <w:lsdException w:name="Dark List Accent 6" w:uiPriority="70"/>
+    <w:lsdException w:name="Colorful Shading Accent 6" w:uiPriority="71"/>
+    <w:lsdException w:name="Colorful List Accent 6" w:uiPriority="72"/>
+    <w:lsdException w:name="Colorful Grid Accent 6" w:uiPriority="73"/>
+    <w:lsdException w:name="Subtle Emphasis" w:uiPriority="19" w:qFormat="1"/>
+    <w:lsdException w:name="Intense Emphasis" w:uiPriority="21" w:qFormat="1"/>
+    <w:lsdException w:name="Subtle Reference" w:uiPriority="31" w:qFormat="1"/>
+    <w:lsdException w:name="Intense Reference" w:uiPriority="32" w:qFormat="1"/>
+    <w:lsdException w:name="Book Title" w:uiPriority="33" w:qFormat="1"/>
+    <w:lsdException w:name="Bibliography" w:semiHidden="1" w:uiPriority="37" w:unhideWhenUsed="1"/>
+    <w:lsdException w:name="TOC Heading" w:semiHidden="1" w:uiPriority="39" w:unhideWhenUsed="1" w:qFormat="1"/>
+    <w:lsdException w:name="Plain Table 1" w:uiPriority="41"/>
+    <w:lsdException w:name="Plain Table 2" w:uiPriority="42"/>
+    <w:lsdException w:name="Plain Table 3" w:uiPriority="43"/>
+    <w:lsdException w:name="Plain Table 4" w:uiPriority="44"/>
+    <w:lsdException w:name="Plain Table 5" w:uiPriority="45"/>
+    <w:lsdException w:name="Grid Table Light" w:uiPriority="40"/>
+    <w:lsdException w:name="Grid Table 1 Light" w:uiPriority="46"/>
+    <w:lsdException w:name="Grid Table 2" w:uiPriority="47"/>
+    <w:lsdException w:name="Grid Table 3" w:uiPriority="48"/>
+    <w:lsdException w:name="Grid Table 4" w:uiPriority="49"/>
+    <w:lsdException w:name="Grid Table 5 Dark" w:uiPriority="50"/>
+    <w:lsdException w:name="Grid Table 6 Colorful" w:uiPriority="51"/>
+    <w:lsdException w:name="Grid Table 7 Colorful" w:uiPriority="52"/>
+    <w:lsdException w:name="Grid Table 1 Light Accent 1" w:uiPriority="46"/>
+    <w:lsdException w:name="Grid Table 2 Accent 1" w:uiPriority="47"/>
+    <w:lsdException w:name="Grid Table 3 Accent 1" w:uiPriority="48"/>
+    <w:lsdException w:name="Grid Table 4 Accent 1" w:uiPriority="49"/>
+    <w:lsdException w:name="Grid Table 5 Dark Accent 1" w:uiPriority="50"/>
+    <w:lsdException w:name="Grid Table 6 Colorful Accent 1" w:uiPriority="51"/>
+    <w:lsdException w:name="Grid Table 7 Colorful Accent 1" w:uiPriority="52"/>
+    <w:lsdException w:name="Grid Table 1 Light Accent 2" w:uiPriority="46"/>
+    <w:lsdException w:name="Grid Table 2 Accent 2" w:uiPriority="47"/>
+    <w:lsdException w:name="Grid Table 3 Accent 2" w:uiPriority="48"/>
+    <w:lsdException w:name="Grid Table 4 Accent 2" w:uiPriority="49"/>
+    <w:lsdException w:name="Grid Table 5 Dark Accent 2" w:uiPriority="50"/>
+    <w:lsdException w:name="Grid Table 6 Colorful Accent 2" w:uiPriority="51"/>
+    <w:lsdException w:name="Grid Table 7 Colorful Accent 2" w:uiPriority="52"/>
+    <w:lsdException w:name="Grid Table 1 Light Accent 3" w:uiPriority="46"/>
+    <w:lsdException w:name="Grid Table 2 Accent 3" w:uiPriority="47"/>
+    <w:lsdException w:name="Grid Table 3 Accent 3" w:uiPriority="48"/>
+    <w:lsdException w:name="Grid Table 4 Accent 3" w:uiPriority="49"/>
+    <w:lsdException w:name="Grid Table 5 Dark Accent 3" w:uiPriority="50"/>
+    <w:lsdException w:name="Grid Table 6 Colorful Accent 3" w:uiPriority="51"/>
+    <w:lsdException w:name="Grid Table 7 Colorful Accent 3" w:uiPriority="52"/>
+    <w:lsdException w:name="Grid Table 1 Light Accent 4" w:uiPriority="46"/>
+    <w:lsdException w:name="Grid Table 2 Accent 4" w:uiPriority="47"/>
+    <w:lsdException w:name="Grid Table 3 Accent 4" w:uiPriority="48"/>
+    <w:lsdException w:name="Grid Table 4 Accent 4" w:uiPriority="49"/>
+    <w:lsdException w:name="Grid Table 5 Dark Accent 4" w:uiPriority="50"/>
+    <w:lsdException w:name="Grid Table 6 Colorful Accent 4" w:uiPriority="51"/>
+    <w:lsdException w:name="Grid Table 7 Colorful Accent 4" w:uiPriority="52"/>
+    <w:lsdException w:name="Grid Table 1 Light Accent 5" w:uiPriority="46"/>
+    <w:lsdException w:name="Grid Table 2 Accent 5" w:uiPriority="47"/>
+    <w:lsdException w:name="Grid Table 3 Accent 5" w:uiPriority="48"/>
+    <w:lsdException w:name="Grid Table 4 Accent 5" w:uiPriority="49"/>
+    <w:lsdException w:name="Grid Table 5 Dark Accent 5" w:uiPriority="50"/>
+    <w:lsdException w:name="Grid Table 6 Colorful Accent 5" w:uiPriority="51"/>
+    <w:lsdException w:name="Grid Table 7 Colorful Accent 5" w:uiPriority="52"/>
+    <w:lsdException w:name="Grid Table 1 Light Accent 6" w:uiPriority="46"/>
+    <w:lsdException w:name="Grid Table 2 Accent 6" w:uiPriority="47"/>
+    <w:lsdException w:name="Grid Table 3 Accent 6" w:uiPriority="48"/>
+    <w:lsdException w:name="Grid Table 4 Accent 6" w:uiPriority="49"/>
+    <w:lsdException w:name="Grid Table 5 Dark Accent 6" w:uiPriority="50"/>
+    <w:lsdException w:name="Grid Table 6 Colorful Accent 6" w:uiPriority="51"/>
+    <w:lsdException w:name="Grid Table 7 Colorful Accent 6" w:uiPriority="52"/>
+    <w:lsdException w:name="List Table 1 Light" w:uiPriority="46"/>
+    <w:lsdException w:name="List Table 2" w:uiPriority="47"/>
+    <w:lsdException w:name="List Table 3" w:uiPriority="48"/>
+    <w:lsdException w:name="List Table 4" w:uiPriority="49"/>
+    <w:lsdException w:name="List Table 5 Dark" w:uiPriority="50"/>
+    <w:lsdException w:name="List Table 6 Colorful" w:uiPriority="51"/>
+    <w:lsdException w:name="List Table 7 Colorful" w:uiPriority="52"/>
+    <w:lsdException w:name="List Table 1 Light Accent 1" w:uiPriority="46"/>
+    <w:lsdException w:name="List Table 2 Accent 1" w:uiPriority="47"/>
+    <w:lsdException w:name="List Table 3 Accent 1" w:uiPriority="48"/>
+    <w:lsdException w:name="List Table 4 Accent 1" w:uiPriority="49"/>
+    <w:lsdException w:name="List Table 5 Dark Accent 1" w:uiPriority="50"/>
+    <w:lsdException w:name="List Table 6 Colorful Accent 1" w:uiPriority="51"/>
+    <w:lsdException w:name="List Table 7 Colorful Accent 1" w:uiPriority="52"/>
+    <w:lsdException w:name="List Table 1 Light Accent 2" w:uiPriority="46"/>
+    <w:lsdException w:name="List Table 2 Accent 2" w:uiPriority="47"/>
+    <w:lsdException w:name="List Table 3 Accent 2" w:uiPriority="48"/>
+    <w:lsdException w:name="List Table 4 Accent 2" w:uiPriority="49"/>
+    <w:lsdException w:name="List Table 5 Dark Accent 2" w:uiPriority="50"/>
+    <w:lsdException w:name="List Table 6 Colorful Accent 2" w:uiPriority="51"/>
+    <w:lsdException w:name="List Table 7 Colorful Accent 2" w:uiPriority="52"/>
+    <w:lsdException w:name="List Table 1 Light Accent 3" w:uiPriority="46"/>
+    <w:lsdException w:name="List Table 2 Accent 3" w:uiPriority="47"/>
+    <w:lsdException w:name="List Table 3 Accent 3" w:uiPriority="48"/>
+    <w:lsdException w:name="List Table 4 Accent 3" w:uiPriority="49"/>
+    <w:lsdException w:name="List Table 5 Dark Accent 3" w:uiPriority="50"/>
+    <w:lsdException w:name="List Table 6 Colorful Accent 3" w:uiPriority="51"/>
+    <w:lsdException w:name="List Table 7 Colorful Accent 3" w:uiPriority="52"/>
+    <w:lsdException w:name="List Table 1 Light Accent 4" w:uiPriority="46"/>
+    <w:lsdException w:name="List Table 2 Accent 4" w:uiPriority="47"/>
+    <w:lsdException w:name="List Table 3 Accent 4" w:uiPriority="48"/>
+    <w:lsdException w:name="List Table 4 Accent 4" w:uiPriority="49"/>
+    <w:lsdException w:name="List Table 5 Dark Accent 4" w:uiPriority="50"/>
+    <w:lsdException w:name="List Table 6 Colorful Accent 4" w:uiPriority="51"/>
+    <w:lsdException w:name="List Table 7 Colorful Accent 4" w:uiPriority="52"/>
+    <w:lsdException w:name="List Table 1 Light Accent 5" w:uiPriority="46"/>
+    <w:lsdException w:name="List Table 2 Accent 5" w:uiPriority="47"/>
+    <w:lsdException w:name="List Table 3 Accent 5" w:uiPriority="48"/>
+    <w:lsdException w:name="List Table 4 Accent 5" w:uiPriority="49"/>
+    <w:lsdException w:name="List Table 5 Dark Accent 5" w:uiPriority="50"/>
+    <w:lsdException w:name="List Table 6 Colorful Accent 5" w:uiPriority="51"/>
+    <w:lsdException w:name="List Table 7 Colorful Accent 5" w:uiPriority="52"/>
+    <w:lsdException w:name="List Table 1 Light Accent 6" w:uiPriority="46"/>
+    <w:lsdException w:name="List Table 2 Accent 6" w:uiPriority="47"/>
+    <w:lsdException w:name="List Table 3 Accent 6" w:uiPriority="48"/>
+    <w:lsdException w:name="List Table 4 Accent 6" w:uiPriority="49"/>
+    <w:lsdException w:name="List Table 5 Dark Accent 6" w:uiPriority="50"/>
+    <w:lsdException w:name="List Table 6 Colorful Accent 6" w:uiPriority="51"/>
+    <w:lsdException w:name="List Table 7 Colorful Accent 6" w:uiPriority="52"/>
+    <w:lsdException w:name="Mention" w:semiHidden="1" w:unhideWhenUsed="1"/>
+    <w:lsdException w:name="Smart Hyperlink" w:semiHidden="1" w:unhideWhenUsed="1"/>
+    <w:lsdException w:name="Hashtag" w:semiHidden="1" w:unhideWhenUsed="1"/>
+    <w:lsdException w:name="Unresolved Mention" w:semiHidden="1" w:unhideWhenUsed="1"/>
+    <w:lsdException w:name="Smart Link" w:semiHidden="1" w:unhideWhenUsed="1"/>
   </w:latentStyles>
   <w:style w:type="paragraph" w:default="1" w:styleId="Normal">
     <w:name w:val="Normal"/>

</xml_diff>